<commit_message>
Updated rubric and added missing screenshots to manual
</commit_message>
<xml_diff>
--- a/lisp/Manual.docx
+++ b/lisp/Manual.docx
@@ -3985,12 +3985,6 @@
         </w:p>
       </w:sdtContent>
     </w:sdt>
-    <w:p/>
-    <w:p>
-      <w:r>
-        <w:br w:type="page"/>
-      </w:r>
-    </w:p>
     <w:sdt>
       <w:sdtPr>
         <w:id w:val="-1592840882"/>
@@ -4018,8 +4012,6 @@
           <w:r>
             <w:t>Contents</w:t>
           </w:r>
-          <w:bookmarkStart w:id="0" w:name="_GoBack"/>
-          <w:bookmarkEnd w:id="0"/>
         </w:p>
         <w:p>
           <w:pPr>
@@ -4028,6 +4020,7 @@
               <w:tab w:val="right" w:leader="dot" w:pos="9350"/>
             </w:tabs>
             <w:rPr>
+              <w:rFonts w:eastAsiaTheme="minorEastAsia"/>
               <w:noProof/>
             </w:rPr>
           </w:pPr>
@@ -4055,7 +4048,7 @@
             </w:rPr>
             <w:fldChar w:fldCharType="separate"/>
           </w:r>
-          <w:hyperlink w:anchor="_Toc528179466" w:history="1">
+          <w:hyperlink w:anchor="_Toc528182379" w:history="1">
             <w:r>
               <w:rPr>
                 <w:rStyle w:val="Hyperlink"/>
@@ -4082,7 +4075,7 @@
                 <w:noProof/>
                 <w:webHidden/>
               </w:rPr>
-              <w:instrText xml:space="preserve"> PAGEREF _Toc528179466 \h </w:instrText>
+              <w:instrText xml:space="preserve"> PAGEREF _Toc528182379 \h </w:instrText>
             </w:r>
             <w:r>
               <w:rPr>
@@ -4120,10 +4113,11 @@
               <w:tab w:val="right" w:leader="dot" w:pos="9350"/>
             </w:tabs>
             <w:rPr>
+              <w:rFonts w:eastAsiaTheme="minorEastAsia"/>
               <w:noProof/>
             </w:rPr>
           </w:pPr>
-          <w:hyperlink w:anchor="_Toc528179467" w:history="1">
+          <w:hyperlink w:anchor="_Toc528182380" w:history="1">
             <w:r>
               <w:rPr>
                 <w:rStyle w:val="Hyperlink"/>
@@ -4150,7 +4144,7 @@
                 <w:noProof/>
                 <w:webHidden/>
               </w:rPr>
-              <w:instrText xml:space="preserve"> PAGEREF _Toc528179467 \h </w:instrText>
+              <w:instrText xml:space="preserve"> PAGEREF _Toc528182380 \h </w:instrText>
             </w:r>
             <w:r>
               <w:rPr>
@@ -4188,10 +4182,11 @@
               <w:tab w:val="right" w:leader="dot" w:pos="9350"/>
             </w:tabs>
             <w:rPr>
+              <w:rFonts w:eastAsiaTheme="minorEastAsia"/>
               <w:noProof/>
             </w:rPr>
           </w:pPr>
-          <w:hyperlink w:anchor="_Toc528179468" w:history="1">
+          <w:hyperlink w:anchor="_Toc528182381" w:history="1">
             <w:r>
               <w:rPr>
                 <w:rStyle w:val="Hyperlink"/>
@@ -4218,7 +4213,7 @@
                 <w:noProof/>
                 <w:webHidden/>
               </w:rPr>
-              <w:instrText xml:space="preserve"> PAGEREF _Toc528179468 \h </w:instrText>
+              <w:instrText xml:space="preserve"> PAGEREF _Toc528182381 \h </w:instrText>
             </w:r>
             <w:r>
               <w:rPr>
@@ -4256,10 +4251,11 @@
               <w:tab w:val="right" w:leader="dot" w:pos="9350"/>
             </w:tabs>
             <w:rPr>
+              <w:rFonts w:eastAsiaTheme="minorEastAsia"/>
               <w:noProof/>
             </w:rPr>
           </w:pPr>
-          <w:hyperlink w:anchor="_Toc528179469" w:history="1">
+          <w:hyperlink w:anchor="_Toc528182382" w:history="1">
             <w:r>
               <w:rPr>
                 <w:rStyle w:val="Hyperlink"/>
@@ -4286,7 +4282,7 @@
                 <w:noProof/>
                 <w:webHidden/>
               </w:rPr>
-              <w:instrText xml:space="preserve"> PAGEREF _Toc528179469 \h </w:instrText>
+              <w:instrText xml:space="preserve"> PAGEREF _Toc528182382 \h </w:instrText>
             </w:r>
             <w:r>
               <w:rPr>
@@ -4324,15 +4320,85 @@
               <w:tab w:val="right" w:leader="dot" w:pos="9350"/>
             </w:tabs>
             <w:rPr>
+              <w:rFonts w:eastAsiaTheme="minorEastAsia"/>
               <w:noProof/>
             </w:rPr>
           </w:pPr>
-          <w:hyperlink w:anchor="_Toc528179470" w:history="1">
+          <w:hyperlink w:anchor="_Toc528182383" w:history="1">
             <w:r>
               <w:rPr>
                 <w:rStyle w:val="Hyperlink"/>
                 <w:noProof/>
               </w:rPr>
+              <w:t>How to run</w:t>
+            </w:r>
+            <w:r>
+              <w:rPr>
+                <w:noProof/>
+                <w:webHidden/>
+              </w:rPr>
+              <w:tab/>
+            </w:r>
+            <w:r>
+              <w:rPr>
+                <w:noProof/>
+                <w:webHidden/>
+              </w:rPr>
+              <w:fldChar w:fldCharType="begin"/>
+            </w:r>
+            <w:r>
+              <w:rPr>
+                <w:noProof/>
+                <w:webHidden/>
+              </w:rPr>
+              <w:instrText xml:space="preserve"> PAGEREF _Toc528182383 \h </w:instrText>
+            </w:r>
+            <w:r>
+              <w:rPr>
+                <w:noProof/>
+                <w:webHidden/>
+              </w:rPr>
+            </w:r>
+            <w:r>
+              <w:rPr>
+                <w:noProof/>
+                <w:webHidden/>
+              </w:rPr>
+              <w:fldChar w:fldCharType="separate"/>
+            </w:r>
+            <w:r>
+              <w:rPr>
+                <w:noProof/>
+                <w:webHidden/>
+              </w:rPr>
+              <w:t>2</w:t>
+            </w:r>
+            <w:r>
+              <w:rPr>
+                <w:noProof/>
+                <w:webHidden/>
+              </w:rPr>
+              <w:fldChar w:fldCharType="end"/>
+            </w:r>
+          </w:hyperlink>
+        </w:p>
+        <w:p>
+          <w:pPr>
+            <w:pStyle w:val="TOC1"/>
+            <w:tabs>
+              <w:tab w:val="right" w:leader="dot" w:pos="9350"/>
+            </w:tabs>
+            <w:rPr>
+              <w:rFonts w:eastAsiaTheme="minorEastAsia"/>
+              <w:noProof/>
+            </w:rPr>
+          </w:pPr>
+          <w:hyperlink w:anchor="_Toc528182384" w:history="1">
+            <w:r>
+              <w:rPr>
+                <w:rStyle w:val="Hyperlink"/>
+                <w:noProof/>
+              </w:rPr>
               <w:t>Data-Structures</w:t>
             </w:r>
             <w:r>
@@ -4354,7 +4420,7 @@
                 <w:noProof/>
                 <w:webHidden/>
               </w:rPr>
-              <w:instrText xml:space="preserve"> PAGEREF _Toc528179470 \h </w:instrText>
+              <w:instrText xml:space="preserve"> PAGEREF _Toc528182384 \h </w:instrText>
             </w:r>
             <w:r>
               <w:rPr>
@@ -4392,10 +4458,11 @@
               <w:tab w:val="right" w:leader="dot" w:pos="9350"/>
             </w:tabs>
             <w:rPr>
+              <w:rFonts w:eastAsiaTheme="minorEastAsia"/>
               <w:noProof/>
             </w:rPr>
           </w:pPr>
-          <w:hyperlink w:anchor="_Toc528179471" w:history="1">
+          <w:hyperlink w:anchor="_Toc528182385" w:history="1">
             <w:r>
               <w:rPr>
                 <w:rStyle w:val="Hyperlink"/>
@@ -4422,7 +4489,7 @@
                 <w:noProof/>
                 <w:webHidden/>
               </w:rPr>
-              <w:instrText xml:space="preserve"> PAGEREF _Toc528179471 \h </w:instrText>
+              <w:instrText xml:space="preserve"> PAGEREF _Toc528182385 \h </w:instrText>
             </w:r>
             <w:r>
               <w:rPr>
@@ -4460,10 +4527,11 @@
               <w:tab w:val="right" w:leader="dot" w:pos="9350"/>
             </w:tabs>
             <w:rPr>
+              <w:rFonts w:eastAsiaTheme="minorEastAsia"/>
               <w:noProof/>
             </w:rPr>
           </w:pPr>
-          <w:hyperlink w:anchor="_Toc528179472" w:history="1">
+          <w:hyperlink w:anchor="_Toc528182386" w:history="1">
             <w:r>
               <w:rPr>
                 <w:rStyle w:val="Hyperlink"/>
@@ -4490,7 +4558,7 @@
                 <w:noProof/>
                 <w:webHidden/>
               </w:rPr>
-              <w:instrText xml:space="preserve"> PAGEREF _Toc528179472 \h </w:instrText>
+              <w:instrText xml:space="preserve"> PAGEREF _Toc528182386 \h </w:instrText>
             </w:r>
             <w:r>
               <w:rPr>
@@ -4528,10 +4596,11 @@
               <w:tab w:val="right" w:leader="dot" w:pos="9350"/>
             </w:tabs>
             <w:rPr>
+              <w:rFonts w:eastAsiaTheme="minorEastAsia"/>
               <w:noProof/>
             </w:rPr>
           </w:pPr>
-          <w:hyperlink w:anchor="_Toc528179473" w:history="1">
+          <w:hyperlink w:anchor="_Toc528182387" w:history="1">
             <w:r>
               <w:rPr>
                 <w:rStyle w:val="Hyperlink"/>
@@ -4588,7 +4657,7 @@
                 <w:noProof/>
                 <w:webHidden/>
               </w:rPr>
-              <w:instrText xml:space="preserve"> PAGEREF _Toc528179473 \h </w:instrText>
+              <w:instrText xml:space="preserve"> PAGEREF _Toc528182387 \h </w:instrText>
             </w:r>
             <w:r>
               <w:rPr>
@@ -4626,10 +4695,11 @@
               <w:tab w:val="right" w:leader="dot" w:pos="9350"/>
             </w:tabs>
             <w:rPr>
+              <w:rFonts w:eastAsiaTheme="minorEastAsia"/>
               <w:noProof/>
             </w:rPr>
           </w:pPr>
-          <w:hyperlink w:anchor="_Toc528179474" w:history="1">
+          <w:hyperlink w:anchor="_Toc528182388" w:history="1">
             <w:r>
               <w:rPr>
                 <w:rStyle w:val="Hyperlink"/>
@@ -4671,7 +4741,7 @@
                 <w:noProof/>
                 <w:webHidden/>
               </w:rPr>
-              <w:instrText xml:space="preserve"> PAGEREF _Toc528179474 \h </w:instrText>
+              <w:instrText xml:space="preserve"> PAGEREF _Toc528182388 \h </w:instrText>
             </w:r>
             <w:r>
               <w:rPr>
@@ -4709,10 +4779,11 @@
               <w:tab w:val="right" w:leader="dot" w:pos="9350"/>
             </w:tabs>
             <w:rPr>
+              <w:rFonts w:eastAsiaTheme="minorEastAsia"/>
               <w:noProof/>
             </w:rPr>
           </w:pPr>
-          <w:hyperlink w:anchor="_Toc528179475" w:history="1">
+          <w:hyperlink w:anchor="_Toc528182389" w:history="1">
             <w:r>
               <w:rPr>
                 <w:rStyle w:val="Hyperlink"/>
@@ -4754,7 +4825,7 @@
                 <w:noProof/>
                 <w:webHidden/>
               </w:rPr>
-              <w:instrText xml:space="preserve"> PAGEREF _Toc528179475 \h </w:instrText>
+              <w:instrText xml:space="preserve"> PAGEREF _Toc528182389 \h </w:instrText>
             </w:r>
             <w:r>
               <w:rPr>
@@ -4792,10 +4863,11 @@
               <w:tab w:val="right" w:leader="dot" w:pos="9350"/>
             </w:tabs>
             <w:rPr>
+              <w:rFonts w:eastAsiaTheme="minorEastAsia"/>
               <w:noProof/>
             </w:rPr>
           </w:pPr>
-          <w:hyperlink w:anchor="_Toc528179476" w:history="1">
+          <w:hyperlink w:anchor="_Toc528182390" w:history="1">
             <w:r>
               <w:rPr>
                 <w:rStyle w:val="Hyperlink"/>
@@ -4822,7 +4894,7 @@
                 <w:noProof/>
                 <w:webHidden/>
               </w:rPr>
-              <w:instrText xml:space="preserve"> PAGEREF _Toc528179476 \h </w:instrText>
+              <w:instrText xml:space="preserve"> PAGEREF _Toc528182390 \h </w:instrText>
             </w:r>
             <w:r>
               <w:rPr>
@@ -4860,10 +4932,11 @@
               <w:tab w:val="right" w:leader="dot" w:pos="9350"/>
             </w:tabs>
             <w:rPr>
+              <w:rFonts w:eastAsiaTheme="minorEastAsia"/>
               <w:noProof/>
             </w:rPr>
           </w:pPr>
-          <w:hyperlink w:anchor="_Toc528179477" w:history="1">
+          <w:hyperlink w:anchor="_Toc528182391" w:history="1">
             <w:r>
               <w:rPr>
                 <w:rStyle w:val="Hyperlink"/>
@@ -4898,7 +4971,7 @@
                 <w:noProof/>
                 <w:webHidden/>
               </w:rPr>
-              <w:instrText xml:space="preserve"> PAGEREF _Toc528179477 \h </w:instrText>
+              <w:instrText xml:space="preserve"> PAGEREF _Toc528182391 \h </w:instrText>
             </w:r>
             <w:r>
               <w:rPr>
@@ -4936,10 +5009,11 @@
               <w:tab w:val="right" w:leader="dot" w:pos="9350"/>
             </w:tabs>
             <w:rPr>
+              <w:rFonts w:eastAsiaTheme="minorEastAsia"/>
               <w:noProof/>
             </w:rPr>
           </w:pPr>
-          <w:hyperlink w:anchor="_Toc528179478" w:history="1">
+          <w:hyperlink w:anchor="_Toc528182392" w:history="1">
             <w:r>
               <w:rPr>
                 <w:rStyle w:val="Hyperlink"/>
@@ -4981,7 +5055,7 @@
                 <w:noProof/>
                 <w:webHidden/>
               </w:rPr>
-              <w:instrText xml:space="preserve"> PAGEREF _Toc528179478 \h </w:instrText>
+              <w:instrText xml:space="preserve"> PAGEREF _Toc528182392 \h </w:instrText>
             </w:r>
             <w:r>
               <w:rPr>
@@ -5001,7 +5075,7 @@
                 <w:noProof/>
                 <w:webHidden/>
               </w:rPr>
-              <w:t>3</w:t>
+              <w:t>4</w:t>
             </w:r>
             <w:r>
               <w:rPr>
@@ -5019,10 +5093,11 @@
               <w:tab w:val="right" w:leader="dot" w:pos="9350"/>
             </w:tabs>
             <w:rPr>
+              <w:rFonts w:eastAsiaTheme="minorEastAsia"/>
               <w:noProof/>
             </w:rPr>
           </w:pPr>
-          <w:hyperlink w:anchor="_Toc528179479" w:history="1">
+          <w:hyperlink w:anchor="_Toc528182393" w:history="1">
             <w:r>
               <w:rPr>
                 <w:rStyle w:val="Hyperlink"/>
@@ -5064,7 +5139,7 @@
                 <w:noProof/>
                 <w:webHidden/>
               </w:rPr>
-              <w:instrText xml:space="preserve"> PAGEREF _Toc528179479 \h </w:instrText>
+              <w:instrText xml:space="preserve"> PAGEREF _Toc528182393 \h </w:instrText>
             </w:r>
             <w:r>
               <w:rPr>
@@ -5084,7 +5159,7 @@
                 <w:noProof/>
                 <w:webHidden/>
               </w:rPr>
-              <w:t>3</w:t>
+              <w:t>4</w:t>
             </w:r>
             <w:r>
               <w:rPr>
@@ -5102,10 +5177,11 @@
               <w:tab w:val="right" w:leader="dot" w:pos="9350"/>
             </w:tabs>
             <w:rPr>
+              <w:rFonts w:eastAsiaTheme="minorEastAsia"/>
               <w:noProof/>
             </w:rPr>
           </w:pPr>
-          <w:hyperlink w:anchor="_Toc528179480" w:history="1">
+          <w:hyperlink w:anchor="_Toc528182394" w:history="1">
             <w:r>
               <w:rPr>
                 <w:rStyle w:val="Hyperlink"/>
@@ -5147,7 +5223,7 @@
                 <w:noProof/>
                 <w:webHidden/>
               </w:rPr>
-              <w:instrText xml:space="preserve"> PAGEREF _Toc528179480 \h </w:instrText>
+              <w:instrText xml:space="preserve"> PAGEREF _Toc528182394 \h </w:instrText>
             </w:r>
             <w:r>
               <w:rPr>
@@ -5185,10 +5261,11 @@
               <w:tab w:val="right" w:leader="dot" w:pos="9350"/>
             </w:tabs>
             <w:rPr>
+              <w:rFonts w:eastAsiaTheme="minorEastAsia"/>
               <w:noProof/>
             </w:rPr>
           </w:pPr>
-          <w:hyperlink w:anchor="_Toc528179481" w:history="1">
+          <w:hyperlink w:anchor="_Toc528182395" w:history="1">
             <w:r>
               <w:rPr>
                 <w:rStyle w:val="Hyperlink"/>
@@ -5230,7 +5307,7 @@
                 <w:noProof/>
                 <w:webHidden/>
               </w:rPr>
-              <w:instrText xml:space="preserve"> PAGEREF _Toc528179481 \h </w:instrText>
+              <w:instrText xml:space="preserve"> PAGEREF _Toc528182395 \h </w:instrText>
             </w:r>
             <w:r>
               <w:rPr>
@@ -5268,10 +5345,11 @@
               <w:tab w:val="right" w:leader="dot" w:pos="9350"/>
             </w:tabs>
             <w:rPr>
+              <w:rFonts w:eastAsiaTheme="minorEastAsia"/>
               <w:noProof/>
             </w:rPr>
           </w:pPr>
-          <w:hyperlink w:anchor="_Toc528179482" w:history="1">
+          <w:hyperlink w:anchor="_Toc528182396" w:history="1">
             <w:r>
               <w:rPr>
                 <w:rStyle w:val="Hyperlink"/>
@@ -5313,7 +5391,7 @@
                 <w:noProof/>
                 <w:webHidden/>
               </w:rPr>
-              <w:instrText xml:space="preserve"> PAGEREF _Toc528179482 \h </w:instrText>
+              <w:instrText xml:space="preserve"> PAGEREF _Toc528182396 \h </w:instrText>
             </w:r>
             <w:r>
               <w:rPr>
@@ -5351,10 +5429,11 @@
               <w:tab w:val="right" w:leader="dot" w:pos="9350"/>
             </w:tabs>
             <w:rPr>
+              <w:rFonts w:eastAsiaTheme="minorEastAsia"/>
               <w:noProof/>
             </w:rPr>
           </w:pPr>
-          <w:hyperlink w:anchor="_Toc528179483" w:history="1">
+          <w:hyperlink w:anchor="_Toc528182397" w:history="1">
             <w:r>
               <w:rPr>
                 <w:rStyle w:val="Hyperlink"/>
@@ -5396,7 +5475,7 @@
                 <w:noProof/>
                 <w:webHidden/>
               </w:rPr>
-              <w:instrText xml:space="preserve"> PAGEREF _Toc528179483 \h </w:instrText>
+              <w:instrText xml:space="preserve"> PAGEREF _Toc528182397 \h </w:instrText>
             </w:r>
             <w:r>
               <w:rPr>
@@ -5434,10 +5513,11 @@
               <w:tab w:val="right" w:leader="dot" w:pos="9350"/>
             </w:tabs>
             <w:rPr>
+              <w:rFonts w:eastAsiaTheme="minorEastAsia"/>
               <w:noProof/>
             </w:rPr>
           </w:pPr>
-          <w:hyperlink w:anchor="_Toc528179484" w:history="1">
+          <w:hyperlink w:anchor="_Toc528182398" w:history="1">
             <w:r>
               <w:rPr>
                 <w:rStyle w:val="Hyperlink"/>
@@ -5479,7 +5559,7 @@
                 <w:noProof/>
                 <w:webHidden/>
               </w:rPr>
-              <w:instrText xml:space="preserve"> PAGEREF _Toc528179484 \h </w:instrText>
+              <w:instrText xml:space="preserve"> PAGEREF _Toc528182398 \h </w:instrText>
             </w:r>
             <w:r>
               <w:rPr>
@@ -5517,10 +5597,11 @@
               <w:tab w:val="right" w:leader="dot" w:pos="9350"/>
             </w:tabs>
             <w:rPr>
+              <w:rFonts w:eastAsiaTheme="minorEastAsia"/>
               <w:noProof/>
             </w:rPr>
           </w:pPr>
-          <w:hyperlink w:anchor="_Toc528179485" w:history="1">
+          <w:hyperlink w:anchor="_Toc528182399" w:history="1">
             <w:r>
               <w:rPr>
                 <w:rStyle w:val="Hyperlink"/>
@@ -5562,7 +5643,7 @@
                 <w:noProof/>
                 <w:webHidden/>
               </w:rPr>
-              <w:instrText xml:space="preserve"> PAGEREF _Toc528179485 \h </w:instrText>
+              <w:instrText xml:space="preserve"> PAGEREF _Toc528182399 \h </w:instrText>
             </w:r>
             <w:r>
               <w:rPr>
@@ -5600,10 +5681,11 @@
               <w:tab w:val="right" w:leader="dot" w:pos="9350"/>
             </w:tabs>
             <w:rPr>
+              <w:rFonts w:eastAsiaTheme="minorEastAsia"/>
               <w:noProof/>
             </w:rPr>
           </w:pPr>
-          <w:hyperlink w:anchor="_Toc528179486" w:history="1">
+          <w:hyperlink w:anchor="_Toc528182400" w:history="1">
             <w:r>
               <w:rPr>
                 <w:rStyle w:val="Hyperlink"/>
@@ -5638,7 +5720,7 @@
                 <w:noProof/>
                 <w:webHidden/>
               </w:rPr>
-              <w:instrText xml:space="preserve"> PAGEREF _Toc528179486 \h </w:instrText>
+              <w:instrText xml:space="preserve"> PAGEREF _Toc528182400 \h </w:instrText>
             </w:r>
             <w:r>
               <w:rPr>
@@ -5658,7 +5740,7 @@
                 <w:noProof/>
                 <w:webHidden/>
               </w:rPr>
-              <w:t>4</w:t>
+              <w:t>5</w:t>
             </w:r>
             <w:r>
               <w:rPr>
@@ -5676,10 +5758,11 @@
               <w:tab w:val="right" w:leader="dot" w:pos="9350"/>
             </w:tabs>
             <w:rPr>
+              <w:rFonts w:eastAsiaTheme="minorEastAsia"/>
               <w:noProof/>
             </w:rPr>
           </w:pPr>
-          <w:hyperlink w:anchor="_Toc528179487" w:history="1">
+          <w:hyperlink w:anchor="_Toc528182401" w:history="1">
             <w:r>
               <w:rPr>
                 <w:rStyle w:val="Hyperlink"/>
@@ -5714,7 +5797,7 @@
                 <w:noProof/>
                 <w:webHidden/>
               </w:rPr>
-              <w:instrText xml:space="preserve"> PAGEREF _Toc528179487 \h </w:instrText>
+              <w:instrText xml:space="preserve"> PAGEREF _Toc528182401 \h </w:instrText>
             </w:r>
             <w:r>
               <w:rPr>
@@ -5734,7 +5817,7 @@
                 <w:noProof/>
                 <w:webHidden/>
               </w:rPr>
-              <w:t>4</w:t>
+              <w:t>5</w:t>
             </w:r>
             <w:r>
               <w:rPr>
@@ -5752,10 +5835,11 @@
               <w:tab w:val="right" w:leader="dot" w:pos="9350"/>
             </w:tabs>
             <w:rPr>
+              <w:rFonts w:eastAsiaTheme="minorEastAsia"/>
               <w:noProof/>
             </w:rPr>
           </w:pPr>
-          <w:hyperlink w:anchor="_Toc528179488" w:history="1">
+          <w:hyperlink w:anchor="_Toc528182402" w:history="1">
             <w:r>
               <w:rPr>
                 <w:rStyle w:val="Hyperlink"/>
@@ -5797,7 +5881,7 @@
                 <w:noProof/>
                 <w:webHidden/>
               </w:rPr>
-              <w:instrText xml:space="preserve"> PAGEREF _Toc528179488 \h </w:instrText>
+              <w:instrText xml:space="preserve"> PAGEREF _Toc528182402 \h </w:instrText>
             </w:r>
             <w:r>
               <w:rPr>
@@ -5835,10 +5919,11 @@
               <w:tab w:val="right" w:leader="dot" w:pos="9350"/>
             </w:tabs>
             <w:rPr>
+              <w:rFonts w:eastAsiaTheme="minorEastAsia"/>
               <w:noProof/>
             </w:rPr>
           </w:pPr>
-          <w:hyperlink w:anchor="_Toc528179489" w:history="1">
+          <w:hyperlink w:anchor="_Toc528182403" w:history="1">
             <w:r>
               <w:rPr>
                 <w:rStyle w:val="Hyperlink"/>
@@ -5880,7 +5965,7 @@
                 <w:noProof/>
                 <w:webHidden/>
               </w:rPr>
-              <w:instrText xml:space="preserve"> PAGEREF _Toc528179489 \h </w:instrText>
+              <w:instrText xml:space="preserve"> PAGEREF _Toc528182403 \h </w:instrText>
             </w:r>
             <w:r>
               <w:rPr>
@@ -5918,10 +6003,11 @@
               <w:tab w:val="right" w:leader="dot" w:pos="9350"/>
             </w:tabs>
             <w:rPr>
+              <w:rFonts w:eastAsiaTheme="minorEastAsia"/>
               <w:noProof/>
             </w:rPr>
           </w:pPr>
-          <w:hyperlink w:anchor="_Toc528179490" w:history="1">
+          <w:hyperlink w:anchor="_Toc528182404" w:history="1">
             <w:r>
               <w:rPr>
                 <w:rStyle w:val="Hyperlink"/>
@@ -5963,7 +6049,7 @@
                 <w:noProof/>
                 <w:webHidden/>
               </w:rPr>
-              <w:instrText xml:space="preserve"> PAGEREF _Toc528179490 \h </w:instrText>
+              <w:instrText xml:space="preserve"> PAGEREF _Toc528182404 \h </w:instrText>
             </w:r>
             <w:r>
               <w:rPr>
@@ -6001,10 +6087,11 @@
               <w:tab w:val="right" w:leader="dot" w:pos="9350"/>
             </w:tabs>
             <w:rPr>
+              <w:rFonts w:eastAsiaTheme="minorEastAsia"/>
               <w:noProof/>
             </w:rPr>
           </w:pPr>
-          <w:hyperlink w:anchor="_Toc528179491" w:history="1">
+          <w:hyperlink w:anchor="_Toc528182405" w:history="1">
             <w:r>
               <w:rPr>
                 <w:rStyle w:val="Hyperlink"/>
@@ -6031,7 +6118,7 @@
                 <w:noProof/>
                 <w:webHidden/>
               </w:rPr>
-              <w:instrText xml:space="preserve"> PAGEREF _Toc528179491 \h </w:instrText>
+              <w:instrText xml:space="preserve"> PAGEREF _Toc528182405 \h </w:instrText>
             </w:r>
             <w:r>
               <w:rPr>
@@ -6069,10 +6156,11 @@
               <w:tab w:val="right" w:leader="dot" w:pos="9350"/>
             </w:tabs>
             <w:rPr>
+              <w:rFonts w:eastAsiaTheme="minorEastAsia"/>
               <w:noProof/>
             </w:rPr>
           </w:pPr>
-          <w:hyperlink w:anchor="_Toc528179492" w:history="1">
+          <w:hyperlink w:anchor="_Toc528182406" w:history="1">
             <w:r>
               <w:rPr>
                 <w:rStyle w:val="Hyperlink"/>
@@ -6099,7 +6187,7 @@
                 <w:noProof/>
                 <w:webHidden/>
               </w:rPr>
-              <w:instrText xml:space="preserve"> PAGEREF _Toc528179492 \h </w:instrText>
+              <w:instrText xml:space="preserve"> PAGEREF _Toc528182406 \h </w:instrText>
             </w:r>
             <w:r>
               <w:rPr>
@@ -6137,10 +6225,11 @@
               <w:tab w:val="right" w:leader="dot" w:pos="9350"/>
             </w:tabs>
             <w:rPr>
+              <w:rFonts w:eastAsiaTheme="minorEastAsia"/>
               <w:noProof/>
             </w:rPr>
           </w:pPr>
-          <w:hyperlink w:anchor="_Toc528179493" w:history="1">
+          <w:hyperlink w:anchor="_Toc528182407" w:history="1">
             <w:r>
               <w:rPr>
                 <w:rStyle w:val="Hyperlink"/>
@@ -6167,7 +6256,7 @@
                 <w:noProof/>
                 <w:webHidden/>
               </w:rPr>
-              <w:instrText xml:space="preserve"> PAGEREF _Toc528179493 \h </w:instrText>
+              <w:instrText xml:space="preserve"> PAGEREF _Toc528182407 \h </w:instrText>
             </w:r>
             <w:r>
               <w:rPr>
@@ -6205,10 +6294,11 @@
               <w:tab w:val="right" w:leader="dot" w:pos="9350"/>
             </w:tabs>
             <w:rPr>
+              <w:rFonts w:eastAsiaTheme="minorEastAsia"/>
               <w:noProof/>
             </w:rPr>
           </w:pPr>
-          <w:hyperlink w:anchor="_Toc528179494" w:history="1">
+          <w:hyperlink w:anchor="_Toc528182408" w:history="1">
             <w:r>
               <w:rPr>
                 <w:rStyle w:val="Hyperlink"/>
@@ -6235,7 +6325,7 @@
                 <w:noProof/>
                 <w:webHidden/>
               </w:rPr>
-              <w:instrText xml:space="preserve"> PAGEREF _Toc528179494 \h </w:instrText>
+              <w:instrText xml:space="preserve"> PAGEREF _Toc528182408 \h </w:instrText>
             </w:r>
             <w:r>
               <w:rPr>
@@ -6273,10 +6363,11 @@
               <w:tab w:val="right" w:leader="dot" w:pos="9350"/>
             </w:tabs>
             <w:rPr>
+              <w:rFonts w:eastAsiaTheme="minorEastAsia"/>
               <w:noProof/>
             </w:rPr>
           </w:pPr>
-          <w:hyperlink w:anchor="_Toc528179495" w:history="1">
+          <w:hyperlink w:anchor="_Toc528182409" w:history="1">
             <w:r>
               <w:rPr>
                 <w:rStyle w:val="Hyperlink"/>
@@ -6303,7 +6394,7 @@
                 <w:noProof/>
                 <w:webHidden/>
               </w:rPr>
-              <w:instrText xml:space="preserve"> PAGEREF _Toc528179495 \h </w:instrText>
+              <w:instrText xml:space="preserve"> PAGEREF _Toc528182409 \h </w:instrText>
             </w:r>
             <w:r>
               <w:rPr>
@@ -6341,10 +6432,11 @@
               <w:tab w:val="right" w:leader="dot" w:pos="9350"/>
             </w:tabs>
             <w:rPr>
+              <w:rFonts w:eastAsiaTheme="minorEastAsia"/>
               <w:noProof/>
             </w:rPr>
           </w:pPr>
-          <w:hyperlink w:anchor="_Toc528179496" w:history="1">
+          <w:hyperlink w:anchor="_Toc528182410" w:history="1">
             <w:r>
               <w:rPr>
                 <w:rStyle w:val="Hyperlink"/>
@@ -6371,7 +6463,7 @@
                 <w:noProof/>
                 <w:webHidden/>
               </w:rPr>
-              <w:instrText xml:space="preserve"> PAGEREF _Toc528179496 \h </w:instrText>
+              <w:instrText xml:space="preserve"> PAGEREF _Toc528182410 \h </w:instrText>
             </w:r>
             <w:r>
               <w:rPr>
@@ -6409,10 +6501,11 @@
               <w:tab w:val="right" w:leader="dot" w:pos="9350"/>
             </w:tabs>
             <w:rPr>
+              <w:rFonts w:eastAsiaTheme="minorEastAsia"/>
               <w:noProof/>
             </w:rPr>
           </w:pPr>
-          <w:hyperlink w:anchor="_Toc528179497" w:history="1">
+          <w:hyperlink w:anchor="_Toc528182411" w:history="1">
             <w:r>
               <w:rPr>
                 <w:rStyle w:val="Hyperlink"/>
@@ -6439,7 +6532,7 @@
                 <w:noProof/>
                 <w:webHidden/>
               </w:rPr>
-              <w:instrText xml:space="preserve"> PAGEREF _Toc528179497 \h </w:instrText>
+              <w:instrText xml:space="preserve"> PAGEREF _Toc528182411 \h </w:instrText>
             </w:r>
             <w:r>
               <w:rPr>
@@ -6477,7 +6570,6 @@
               <w:bCs/>
               <w:noProof/>
             </w:rPr>
-            <w:lastRenderedPageBreak/>
             <w:fldChar w:fldCharType="end"/>
           </w:r>
         </w:p>
@@ -6487,11 +6579,11 @@
       <w:pPr>
         <w:pStyle w:val="Heading1"/>
       </w:pPr>
-      <w:bookmarkStart w:id="1" w:name="_Toc528179466"/>
+      <w:bookmarkStart w:id="0" w:name="_Toc528182379"/>
       <w:r>
         <w:t>Bug Report:</w:t>
       </w:r>
-      <w:bookmarkEnd w:id="1"/>
+      <w:bookmarkEnd w:id="0"/>
     </w:p>
     <w:p>
       <w:pPr>
@@ -6598,24 +6690,24 @@
       <w:pPr>
         <w:pStyle w:val="Heading1"/>
       </w:pPr>
-      <w:bookmarkStart w:id="2" w:name="_Toc528179467"/>
+      <w:bookmarkStart w:id="1" w:name="_Toc528182380"/>
       <w:r>
         <w:t>Feature Report:</w:t>
       </w:r>
+      <w:bookmarkEnd w:id="1"/>
+    </w:p>
+    <w:p>
+      <w:pPr>
+        <w:pStyle w:val="Heading2"/>
+      </w:pPr>
+      <w:r>
+        <w:tab/>
+      </w:r>
+      <w:bookmarkStart w:id="2" w:name="_Toc528182381"/>
+      <w:r>
+        <w:t>Non-Implemented:</w:t>
+      </w:r>
       <w:bookmarkEnd w:id="2"/>
-    </w:p>
-    <w:p>
-      <w:pPr>
-        <w:pStyle w:val="Heading2"/>
-      </w:pPr>
-      <w:r>
-        <w:tab/>
-      </w:r>
-      <w:bookmarkStart w:id="3" w:name="_Toc528179468"/>
-      <w:r>
-        <w:t>Non-Implemented:</w:t>
-      </w:r>
-      <w:bookmarkEnd w:id="3"/>
     </w:p>
     <w:p>
       <w:pPr>
@@ -6717,11 +6809,11 @@
       <w:r>
         <w:tab/>
       </w:r>
-      <w:bookmarkStart w:id="4" w:name="_Toc528179469"/>
+      <w:bookmarkStart w:id="3" w:name="_Toc528182382"/>
       <w:r>
         <w:t>Implemented:</w:t>
       </w:r>
-      <w:bookmarkEnd w:id="4"/>
+      <w:bookmarkEnd w:id="3"/>
     </w:p>
     <w:p>
       <w:pPr>
@@ -6750,12 +6842,104 @@
         <w:t xml:space="preserve"> do to failing in its parsing</w:t>
       </w:r>
     </w:p>
-    <w:p/>
     <w:p>
       <w:pPr>
         <w:pStyle w:val="Heading1"/>
       </w:pPr>
-      <w:bookmarkStart w:id="5" w:name="_Toc528179470"/>
+      <w:bookmarkStart w:id="4" w:name="_Toc528182383"/>
+      <w:r>
+        <w:t>How to run</w:t>
+      </w:r>
+      <w:bookmarkEnd w:id="4"/>
+    </w:p>
+    <w:p>
+      <w:r>
+        <w:tab/>
+        <w:t xml:space="preserve">The program should run in any common lisp </w:t>
+      </w:r>
+      <w:proofErr w:type="gramStart"/>
+      <w:r>
+        <w:t>interpreter,</w:t>
+      </w:r>
+      <w:proofErr w:type="gramEnd"/>
+      <w:r>
+        <w:t xml:space="preserve"> however it was test in </w:t>
+      </w:r>
+      <w:proofErr w:type="spellStart"/>
+      <w:r>
+        <w:t>clisp</w:t>
+      </w:r>
+      <w:proofErr w:type="spellEnd"/>
+      <w:r>
+        <w:t>. In order to run the program, open a c</w:t>
+      </w:r>
+      <w:r>
+        <w:t>ommand prompt</w:t>
+      </w:r>
+      <w:r>
+        <w:t xml:space="preserve"> in the same </w:t>
+      </w:r>
+      <w:r>
+        <w:t>directory</w:t>
+      </w:r>
+      <w:r>
+        <w:t xml:space="preserve"> as the file is located, and run with command “</w:t>
+      </w:r>
+      <w:proofErr w:type="spellStart"/>
+      <w:r>
+        <w:t>clisp</w:t>
+      </w:r>
+      <w:proofErr w:type="spellEnd"/>
+      <w:r>
+        <w:t xml:space="preserve"> </w:t>
+      </w:r>
+      <w:proofErr w:type="spellStart"/>
+      <w:r>
+        <w:t>Casino.lsp</w:t>
+      </w:r>
+      <w:proofErr w:type="spellEnd"/>
+      <w:r>
+        <w:t xml:space="preserve">” or enter the </w:t>
+      </w:r>
+      <w:proofErr w:type="spellStart"/>
+      <w:r>
+        <w:t>clisp</w:t>
+      </w:r>
+      <w:proofErr w:type="spellEnd"/>
+      <w:r>
+        <w:t xml:space="preserve"> interpreter</w:t>
+      </w:r>
+      <w:r>
+        <w:t xml:space="preserve"> in the directory</w:t>
+      </w:r>
+      <w:r>
+        <w:t xml:space="preserve"> and </w:t>
+      </w:r>
+      <w:r>
+        <w:t>execute</w:t>
+      </w:r>
+      <w:r>
+        <w:t xml:space="preserve"> command “(</w:t>
+      </w:r>
+      <w:proofErr w:type="gramStart"/>
+      <w:r>
+        <w:t>load :</w:t>
+      </w:r>
+      <w:proofErr w:type="spellStart"/>
+      <w:proofErr w:type="gramEnd"/>
+      <w:r>
+        <w:t>Casino.lsp</w:t>
+      </w:r>
+      <w:proofErr w:type="spellEnd"/>
+      <w:r>
+        <w:t>)</w:t>
+      </w:r>
+    </w:p>
+    <w:p>
+      <w:pPr>
+        <w:pStyle w:val="Heading1"/>
+      </w:pPr>
+      <w:bookmarkStart w:id="5" w:name="_Toc528182384"/>
       <w:r>
         <w:t>Data-Structures</w:t>
       </w:r>
@@ -6766,7 +6950,7 @@
         <w:pStyle w:val="Heading2"/>
         <w:ind w:firstLine="720"/>
       </w:pPr>
-      <w:bookmarkStart w:id="6" w:name="_Toc528179471"/>
+      <w:bookmarkStart w:id="6" w:name="_Toc528182385"/>
       <w:r>
         <w:t>Round parameters:</w:t>
       </w:r>
@@ -6782,6 +6966,7 @@
     </w:p>
     <w:p>
       <w:r>
+        <w:lastRenderedPageBreak/>
         <w:tab/>
       </w:r>
       <w:proofErr w:type="gramStart"/>
@@ -6883,7 +7068,6 @@
       </w:pPr>
       <w:proofErr w:type="spellStart"/>
       <w:r>
-        <w:lastRenderedPageBreak/>
         <w:t>tableCards</w:t>
       </w:r>
       <w:proofErr w:type="spellEnd"/>
@@ -6955,7 +7139,7 @@
       <w:pPr>
         <w:pStyle w:val="Heading1"/>
       </w:pPr>
-      <w:bookmarkStart w:id="7" w:name="_Toc528179472"/>
+      <w:bookmarkStart w:id="7" w:name="_Toc528182386"/>
       <w:r>
         <w:t>Log:</w:t>
       </w:r>
@@ -6968,7 +7152,7 @@
       <w:r>
         <w:tab/>
       </w:r>
-      <w:bookmarkStart w:id="8" w:name="_Toc528179473"/>
+      <w:bookmarkStart w:id="8" w:name="_Toc528182387"/>
       <w:r>
         <w:t>October 3</w:t>
       </w:r>
@@ -7011,7 +7195,7 @@
       <w:r>
         <w:tab/>
       </w:r>
-      <w:bookmarkStart w:id="9" w:name="_Toc528179474"/>
+      <w:bookmarkStart w:id="9" w:name="_Toc528182388"/>
       <w:r>
         <w:t>October 5</w:t>
       </w:r>
@@ -7057,7 +7241,7 @@
       <w:r>
         <w:tab/>
       </w:r>
-      <w:bookmarkStart w:id="10" w:name="_Toc528179475"/>
+      <w:bookmarkStart w:id="10" w:name="_Toc528182389"/>
       <w:r>
         <w:t>October 6</w:t>
       </w:r>
@@ -7095,7 +7279,7 @@
       <w:r>
         <w:tab/>
       </w:r>
-      <w:bookmarkStart w:id="11" w:name="_Toc528179476"/>
+      <w:bookmarkStart w:id="11" w:name="_Toc528182390"/>
       <w:r>
         <w:t>October 7th</w:t>
       </w:r>
@@ -7168,7 +7352,7 @@
       <w:r>
         <w:tab/>
       </w:r>
-      <w:bookmarkStart w:id="12" w:name="_Toc528179477"/>
+      <w:bookmarkStart w:id="12" w:name="_Toc528182391"/>
       <w:r>
         <w:t>October 8</w:t>
       </w:r>
@@ -7229,9 +7413,10 @@
         <w:pStyle w:val="Heading2"/>
       </w:pPr>
       <w:r>
+        <w:lastRenderedPageBreak/>
         <w:tab/>
       </w:r>
-      <w:bookmarkStart w:id="13" w:name="_Toc528179478"/>
+      <w:bookmarkStart w:id="13" w:name="_Toc528182392"/>
       <w:r>
         <w:t>October 9</w:t>
       </w:r>
@@ -7281,7 +7466,7 @@
         <w:pStyle w:val="Heading2"/>
         <w:ind w:firstLine="360"/>
       </w:pPr>
-      <w:bookmarkStart w:id="14" w:name="_Toc528179479"/>
+      <w:bookmarkStart w:id="14" w:name="_Toc528182393"/>
       <w:r>
         <w:t>October 11</w:t>
       </w:r>
@@ -7317,7 +7502,6 @@
         </w:numPr>
       </w:pPr>
       <w:r>
-        <w:lastRenderedPageBreak/>
         <w:t>Able to trail any card in the hand instead of the first (1.5 hours)</w:t>
       </w:r>
     </w:p>
@@ -7361,7 +7545,7 @@
       <w:pPr>
         <w:pStyle w:val="Heading2"/>
       </w:pPr>
-      <w:bookmarkStart w:id="15" w:name="_Toc528179480"/>
+      <w:bookmarkStart w:id="15" w:name="_Toc528182394"/>
       <w:r>
         <w:t>October 12</w:t>
       </w:r>
@@ -7449,7 +7633,7 @@
       <w:pPr>
         <w:pStyle w:val="Heading2"/>
       </w:pPr>
-      <w:bookmarkStart w:id="16" w:name="_Toc528179481"/>
+      <w:bookmarkStart w:id="16" w:name="_Toc528182395"/>
       <w:r>
         <w:t>October 13</w:t>
       </w:r>
@@ -7509,7 +7693,7 @@
       <w:pPr>
         <w:pStyle w:val="Heading2"/>
       </w:pPr>
-      <w:bookmarkStart w:id="17" w:name="_Toc528179482"/>
+      <w:bookmarkStart w:id="17" w:name="_Toc528182396"/>
       <w:r>
         <w:t>October 14</w:t>
       </w:r>
@@ -7564,7 +7748,7 @@
       <w:pPr>
         <w:pStyle w:val="Heading2"/>
       </w:pPr>
-      <w:bookmarkStart w:id="18" w:name="_Toc528179483"/>
+      <w:bookmarkStart w:id="18" w:name="_Toc528182397"/>
       <w:r>
         <w:t>October 15</w:t>
       </w:r>
@@ -7595,7 +7779,7 @@
       <w:pPr>
         <w:pStyle w:val="Heading2"/>
       </w:pPr>
-      <w:bookmarkStart w:id="19" w:name="_Toc528179484"/>
+      <w:bookmarkStart w:id="19" w:name="_Toc528182398"/>
       <w:r>
         <w:t>October 16</w:t>
       </w:r>
@@ -7662,7 +7846,7 @@
       <w:pPr>
         <w:pStyle w:val="Heading2"/>
       </w:pPr>
-      <w:bookmarkStart w:id="20" w:name="_Toc528179485"/>
+      <w:bookmarkStart w:id="20" w:name="_Toc528182399"/>
       <w:r>
         <w:t>October 17</w:t>
       </w:r>
@@ -7705,8 +7889,9 @@
       <w:pPr>
         <w:pStyle w:val="Heading2"/>
       </w:pPr>
-      <w:bookmarkStart w:id="21" w:name="_Toc528179486"/>
-      <w:r>
+      <w:bookmarkStart w:id="21" w:name="_Toc528182400"/>
+      <w:r>
+        <w:lastRenderedPageBreak/>
         <w:t>October 18</w:t>
       </w:r>
       <w:r>
@@ -7751,9 +7936,8 @@
           <w:vertAlign w:val="superscript"/>
         </w:rPr>
       </w:pPr>
-      <w:bookmarkStart w:id="22" w:name="_Toc528179487"/>
-      <w:r>
-        <w:lastRenderedPageBreak/>
+      <w:bookmarkStart w:id="22" w:name="_Toc528182401"/>
+      <w:r>
         <w:t>October 19</w:t>
       </w:r>
       <w:r>
@@ -7845,7 +8029,7 @@
       <w:pPr>
         <w:pStyle w:val="Heading2"/>
       </w:pPr>
-      <w:bookmarkStart w:id="23" w:name="_Toc528179488"/>
+      <w:bookmarkStart w:id="23" w:name="_Toc528182402"/>
       <w:r>
         <w:t>October 20</w:t>
       </w:r>
@@ -7944,7 +8128,7 @@
       <w:pPr>
         <w:pStyle w:val="Heading2"/>
       </w:pPr>
-      <w:bookmarkStart w:id="24" w:name="_Toc528179489"/>
+      <w:bookmarkStart w:id="24" w:name="_Toc528182403"/>
       <w:r>
         <w:t>October 21</w:t>
       </w:r>
@@ -8024,7 +8208,7 @@
       <w:pPr>
         <w:pStyle w:val="Heading2"/>
       </w:pPr>
-      <w:bookmarkStart w:id="25" w:name="_Toc528179490"/>
+      <w:bookmarkStart w:id="25" w:name="_Toc528182404"/>
       <w:r>
         <w:t>October 22</w:t>
       </w:r>
@@ -8099,7 +8283,7 @@
       <w:pPr>
         <w:pStyle w:val="Heading1"/>
       </w:pPr>
-      <w:bookmarkStart w:id="26" w:name="_Toc528179491"/>
+      <w:bookmarkStart w:id="26" w:name="_Toc528182405"/>
       <w:r>
         <w:lastRenderedPageBreak/>
         <w:t>Screenshots:</w:t>
@@ -8110,7 +8294,7 @@
       <w:pPr>
         <w:pStyle w:val="Heading2"/>
       </w:pPr>
-      <w:bookmarkStart w:id="27" w:name="_Toc528179492"/>
+      <w:bookmarkStart w:id="27" w:name="_Toc528182406"/>
       <w:r>
         <w:t>Load-in:</w:t>
       </w:r>
@@ -8175,7 +8359,7 @@
       <w:pPr>
         <w:pStyle w:val="Heading2"/>
       </w:pPr>
-      <w:bookmarkStart w:id="28" w:name="_Toc528179493"/>
+      <w:bookmarkStart w:id="28" w:name="_Toc528182407"/>
       <w:r>
         <w:lastRenderedPageBreak/>
         <w:t>Ai Capture:</w:t>
@@ -8229,7 +8413,7 @@
       <w:pPr>
         <w:pStyle w:val="Heading2"/>
       </w:pPr>
-      <w:bookmarkStart w:id="29" w:name="_Toc528179494"/>
+      <w:bookmarkStart w:id="29" w:name="_Toc528182408"/>
       <w:r>
         <w:t>Set Input and capture:</w:t>
       </w:r>
@@ -8345,7 +8529,7 @@
       <w:pPr>
         <w:pStyle w:val="Heading2"/>
       </w:pPr>
-      <w:bookmarkStart w:id="30" w:name="_Toc528179495"/>
+      <w:bookmarkStart w:id="30" w:name="_Toc528182409"/>
       <w:r>
         <w:t>Build being created:</w:t>
       </w:r>
@@ -8397,7 +8581,7 @@
       <w:pPr>
         <w:pStyle w:val="Heading2"/>
       </w:pPr>
-      <w:bookmarkStart w:id="31" w:name="_Toc528179496"/>
+      <w:bookmarkStart w:id="31" w:name="_Toc528182410"/>
       <w:r>
         <w:lastRenderedPageBreak/>
         <w:t>Capturing a build:</w:t>
@@ -8451,7 +8635,7 @@
       <w:pPr>
         <w:pStyle w:val="Heading2"/>
       </w:pPr>
-      <w:bookmarkStart w:id="32" w:name="_Toc528179497"/>
+      <w:bookmarkStart w:id="32" w:name="_Toc528182411"/>
       <w:r>
         <w:t>Scoring (the first list is the human’s pile):</w:t>
       </w:r>
@@ -8508,13 +8692,63 @@
       </w:r>
     </w:p>
     <w:p>
+      <w:pPr>
+        <w:pStyle w:val="Heading2"/>
+      </w:pPr>
       <w:r>
         <w:lastRenderedPageBreak/>
-        <w:tab/>
-      </w:r>
-      <w:r>
-        <w:tab/>
-      </w:r>
+        <w:t>Yes/No Validation:</w:t>
+      </w:r>
+    </w:p>
+    <w:p>
+      <w:r>
+        <w:rPr>
+          <w:noProof/>
+        </w:rPr>
+        <w:drawing>
+          <wp:inline distT="0" distB="0" distL="0" distR="0" wp14:anchorId="271A6FF4" wp14:editId="2D87C3B4">
+            <wp:extent cx="5943600" cy="3443605"/>
+            <wp:effectExtent l="0" t="0" r="0" b="4445"/>
+            <wp:docPr id="39" name="Picture 39"/>
+            <wp:cNvGraphicFramePr>
+              <a:graphicFrameLocks xmlns:a="http://schemas.openxmlformats.org/drawingml/2006/main" noChangeAspect="1"/>
+            </wp:cNvGraphicFramePr>
+            <a:graphic xmlns:a="http://schemas.openxmlformats.org/drawingml/2006/main">
+              <a:graphicData uri="http://schemas.openxmlformats.org/drawingml/2006/picture">
+                <pic:pic xmlns:pic="http://schemas.openxmlformats.org/drawingml/2006/picture">
+                  <pic:nvPicPr>
+                    <pic:cNvPr id="1" name=""/>
+                    <pic:cNvPicPr/>
+                  </pic:nvPicPr>
+                  <pic:blipFill>
+                    <a:blip r:embed="rId14"/>
+                    <a:stretch>
+                      <a:fillRect/>
+                    </a:stretch>
+                  </pic:blipFill>
+                  <pic:spPr>
+                    <a:xfrm>
+                      <a:off x="0" y="0"/>
+                      <a:ext cx="5943600" cy="3443605"/>
+                    </a:xfrm>
+                    <a:prstGeom prst="rect">
+                      <a:avLst/>
+                    </a:prstGeom>
+                  </pic:spPr>
+                </pic:pic>
+              </a:graphicData>
+            </a:graphic>
+          </wp:inline>
+        </w:drawing>
+      </w:r>
+    </w:p>
+    <w:p/>
+    <w:p>
+      <w:r>
+        <w:t>Numeric Validation</w:t>
+      </w:r>
+      <w:bookmarkStart w:id="33" w:name="_GoBack"/>
+      <w:bookmarkEnd w:id="33"/>
     </w:p>
     <w:sectPr>
       <w:pgSz w:w="12240" w:h="15840"/>
@@ -11635,7 +11869,7 @@
 </file>
 
 <file path=customXml/itemProps2.xml><?xml version="1.0" encoding="utf-8"?>
-<ds:datastoreItem xmlns:ds="http://schemas.openxmlformats.org/officeDocument/2006/customXml" ds:itemID="{448AA551-C6F3-4A69-8F02-A7C80A9C209E}">
+<ds:datastoreItem xmlns:ds="http://schemas.openxmlformats.org/officeDocument/2006/customXml" ds:itemID="{0B948171-46A3-4923-BD4D-9A1B69354984}">
   <ds:schemaRefs>
     <ds:schemaRef ds:uri="http://schemas.openxmlformats.org/officeDocument/2006/bibliography"/>
   </ds:schemaRefs>

</xml_diff>

<commit_message>
Commit missed manual commit
</commit_message>
<xml_diff>
--- a/lisp/Manual.docx
+++ b/lisp/Manual.docx
@@ -4048,7 +4048,7 @@
             </w:rPr>
             <w:fldChar w:fldCharType="separate"/>
           </w:r>
-          <w:hyperlink w:anchor="_Toc528182379" w:history="1">
+          <w:hyperlink w:anchor="_Toc528182585" w:history="1">
             <w:r>
               <w:rPr>
                 <w:rStyle w:val="Hyperlink"/>
@@ -4075,7 +4075,7 @@
                 <w:noProof/>
                 <w:webHidden/>
               </w:rPr>
-              <w:instrText xml:space="preserve"> PAGEREF _Toc528182379 \h </w:instrText>
+              <w:instrText xml:space="preserve"> PAGEREF _Toc528182585 \h </w:instrText>
             </w:r>
             <w:r>
               <w:rPr>
@@ -4117,7 +4117,7 @@
               <w:noProof/>
             </w:rPr>
           </w:pPr>
-          <w:hyperlink w:anchor="_Toc528182380" w:history="1">
+          <w:hyperlink w:anchor="_Toc528182586" w:history="1">
             <w:r>
               <w:rPr>
                 <w:rStyle w:val="Hyperlink"/>
@@ -4144,7 +4144,7 @@
                 <w:noProof/>
                 <w:webHidden/>
               </w:rPr>
-              <w:instrText xml:space="preserve"> PAGEREF _Toc528182380 \h </w:instrText>
+              <w:instrText xml:space="preserve"> PAGEREF _Toc528182586 \h </w:instrText>
             </w:r>
             <w:r>
               <w:rPr>
@@ -4186,7 +4186,7 @@
               <w:noProof/>
             </w:rPr>
           </w:pPr>
-          <w:hyperlink w:anchor="_Toc528182381" w:history="1">
+          <w:hyperlink w:anchor="_Toc528182587" w:history="1">
             <w:r>
               <w:rPr>
                 <w:rStyle w:val="Hyperlink"/>
@@ -4213,7 +4213,7 @@
                 <w:noProof/>
                 <w:webHidden/>
               </w:rPr>
-              <w:instrText xml:space="preserve"> PAGEREF _Toc528182381 \h </w:instrText>
+              <w:instrText xml:space="preserve"> PAGEREF _Toc528182587 \h </w:instrText>
             </w:r>
             <w:r>
               <w:rPr>
@@ -4255,7 +4255,7 @@
               <w:noProof/>
             </w:rPr>
           </w:pPr>
-          <w:hyperlink w:anchor="_Toc528182382" w:history="1">
+          <w:hyperlink w:anchor="_Toc528182588" w:history="1">
             <w:r>
               <w:rPr>
                 <w:rStyle w:val="Hyperlink"/>
@@ -4282,7 +4282,7 @@
                 <w:noProof/>
                 <w:webHidden/>
               </w:rPr>
-              <w:instrText xml:space="preserve"> PAGEREF _Toc528182382 \h </w:instrText>
+              <w:instrText xml:space="preserve"> PAGEREF _Toc528182588 \h </w:instrText>
             </w:r>
             <w:r>
               <w:rPr>
@@ -4324,7 +4324,7 @@
               <w:noProof/>
             </w:rPr>
           </w:pPr>
-          <w:hyperlink w:anchor="_Toc528182383" w:history="1">
+          <w:hyperlink w:anchor="_Toc528182589" w:history="1">
             <w:r>
               <w:rPr>
                 <w:rStyle w:val="Hyperlink"/>
@@ -4351,7 +4351,7 @@
                 <w:noProof/>
                 <w:webHidden/>
               </w:rPr>
-              <w:instrText xml:space="preserve"> PAGEREF _Toc528182383 \h </w:instrText>
+              <w:instrText xml:space="preserve"> PAGEREF _Toc528182589 \h </w:instrText>
             </w:r>
             <w:r>
               <w:rPr>
@@ -4393,7 +4393,7 @@
               <w:noProof/>
             </w:rPr>
           </w:pPr>
-          <w:hyperlink w:anchor="_Toc528182384" w:history="1">
+          <w:hyperlink w:anchor="_Toc528182590" w:history="1">
             <w:r>
               <w:rPr>
                 <w:rStyle w:val="Hyperlink"/>
@@ -4420,7 +4420,7 @@
                 <w:noProof/>
                 <w:webHidden/>
               </w:rPr>
-              <w:instrText xml:space="preserve"> PAGEREF _Toc528182384 \h </w:instrText>
+              <w:instrText xml:space="preserve"> PAGEREF _Toc528182590 \h </w:instrText>
             </w:r>
             <w:r>
               <w:rPr>
@@ -4440,7 +4440,7 @@
                 <w:noProof/>
                 <w:webHidden/>
               </w:rPr>
-              <w:t>2</w:t>
+              <w:t>3</w:t>
             </w:r>
             <w:r>
               <w:rPr>
@@ -4462,7 +4462,7 @@
               <w:noProof/>
             </w:rPr>
           </w:pPr>
-          <w:hyperlink w:anchor="_Toc528182385" w:history="1">
+          <w:hyperlink w:anchor="_Toc528182591" w:history="1">
             <w:r>
               <w:rPr>
                 <w:rStyle w:val="Hyperlink"/>
@@ -4489,7 +4489,7 @@
                 <w:noProof/>
                 <w:webHidden/>
               </w:rPr>
-              <w:instrText xml:space="preserve"> PAGEREF _Toc528182385 \h </w:instrText>
+              <w:instrText xml:space="preserve"> PAGEREF _Toc528182591 \h </w:instrText>
             </w:r>
             <w:r>
               <w:rPr>
@@ -4509,7 +4509,7 @@
                 <w:noProof/>
                 <w:webHidden/>
               </w:rPr>
-              <w:t>2</w:t>
+              <w:t>3</w:t>
             </w:r>
             <w:r>
               <w:rPr>
@@ -4531,13 +4531,27 @@
               <w:noProof/>
             </w:rPr>
           </w:pPr>
-          <w:hyperlink w:anchor="_Toc528182386" w:history="1">
+          <w:hyperlink w:anchor="_Toc528182592" w:history="1">
             <w:r>
               <w:rPr>
                 <w:rStyle w:val="Hyperlink"/>
                 <w:noProof/>
               </w:rPr>
-              <w:t>Log:</w:t>
+              <w:t>Lo</w:t>
+            </w:r>
+            <w:r>
+              <w:rPr>
+                <w:rStyle w:val="Hyperlink"/>
+                <w:noProof/>
+              </w:rPr>
+              <w:t>g</w:t>
+            </w:r>
+            <w:r>
+              <w:rPr>
+                <w:rStyle w:val="Hyperlink"/>
+                <w:noProof/>
+              </w:rPr>
+              <w:t>:</w:t>
             </w:r>
             <w:r>
               <w:rPr>
@@ -4558,7 +4572,7 @@
                 <w:noProof/>
                 <w:webHidden/>
               </w:rPr>
-              <w:instrText xml:space="preserve"> PAGEREF _Toc528182386 \h </w:instrText>
+              <w:instrText xml:space="preserve"> PAGEREF _Toc528182592 \h </w:instrText>
             </w:r>
             <w:r>
               <w:rPr>
@@ -4600,7 +4614,7 @@
               <w:noProof/>
             </w:rPr>
           </w:pPr>
-          <w:hyperlink w:anchor="_Toc528182387" w:history="1">
+          <w:hyperlink w:anchor="_Toc528182593" w:history="1">
             <w:r>
               <w:rPr>
                 <w:rStyle w:val="Hyperlink"/>
@@ -4657,7 +4671,7 @@
                 <w:noProof/>
                 <w:webHidden/>
               </w:rPr>
-              <w:instrText xml:space="preserve"> PAGEREF _Toc528182387 \h </w:instrText>
+              <w:instrText xml:space="preserve"> PAGEREF _Toc528182593 \h </w:instrText>
             </w:r>
             <w:r>
               <w:rPr>
@@ -4699,7 +4713,7 @@
               <w:noProof/>
             </w:rPr>
           </w:pPr>
-          <w:hyperlink w:anchor="_Toc528182388" w:history="1">
+          <w:hyperlink w:anchor="_Toc528182594" w:history="1">
             <w:r>
               <w:rPr>
                 <w:rStyle w:val="Hyperlink"/>
@@ -4741,7 +4755,7 @@
                 <w:noProof/>
                 <w:webHidden/>
               </w:rPr>
-              <w:instrText xml:space="preserve"> PAGEREF _Toc528182388 \h </w:instrText>
+              <w:instrText xml:space="preserve"> PAGEREF _Toc528182594 \h </w:instrText>
             </w:r>
             <w:r>
               <w:rPr>
@@ -4783,7 +4797,7 @@
               <w:noProof/>
             </w:rPr>
           </w:pPr>
-          <w:hyperlink w:anchor="_Toc528182389" w:history="1">
+          <w:hyperlink w:anchor="_Toc528182595" w:history="1">
             <w:r>
               <w:rPr>
                 <w:rStyle w:val="Hyperlink"/>
@@ -4825,7 +4839,7 @@
                 <w:noProof/>
                 <w:webHidden/>
               </w:rPr>
-              <w:instrText xml:space="preserve"> PAGEREF _Toc528182389 \h </w:instrText>
+              <w:instrText xml:space="preserve"> PAGEREF _Toc528182595 \h </w:instrText>
             </w:r>
             <w:r>
               <w:rPr>
@@ -4867,7 +4881,7 @@
               <w:noProof/>
             </w:rPr>
           </w:pPr>
-          <w:hyperlink w:anchor="_Toc528182390" w:history="1">
+          <w:hyperlink w:anchor="_Toc528182596" w:history="1">
             <w:r>
               <w:rPr>
                 <w:rStyle w:val="Hyperlink"/>
@@ -4894,7 +4908,7 @@
                 <w:noProof/>
                 <w:webHidden/>
               </w:rPr>
-              <w:instrText xml:space="preserve"> PAGEREF _Toc528182390 \h </w:instrText>
+              <w:instrText xml:space="preserve"> PAGEREF _Toc528182596 \h </w:instrText>
             </w:r>
             <w:r>
               <w:rPr>
@@ -4936,7 +4950,7 @@
               <w:noProof/>
             </w:rPr>
           </w:pPr>
-          <w:hyperlink w:anchor="_Toc528182391" w:history="1">
+          <w:hyperlink w:anchor="_Toc528182597" w:history="1">
             <w:r>
               <w:rPr>
                 <w:rStyle w:val="Hyperlink"/>
@@ -4971,7 +4985,7 @@
                 <w:noProof/>
                 <w:webHidden/>
               </w:rPr>
-              <w:instrText xml:space="preserve"> PAGEREF _Toc528182391 \h </w:instrText>
+              <w:instrText xml:space="preserve"> PAGEREF _Toc528182597 \h </w:instrText>
             </w:r>
             <w:r>
               <w:rPr>
@@ -5013,7 +5027,7 @@
               <w:noProof/>
             </w:rPr>
           </w:pPr>
-          <w:hyperlink w:anchor="_Toc528182392" w:history="1">
+          <w:hyperlink w:anchor="_Toc528182598" w:history="1">
             <w:r>
               <w:rPr>
                 <w:rStyle w:val="Hyperlink"/>
@@ -5055,7 +5069,7 @@
                 <w:noProof/>
                 <w:webHidden/>
               </w:rPr>
-              <w:instrText xml:space="preserve"> PAGEREF _Toc528182392 \h </w:instrText>
+              <w:instrText xml:space="preserve"> PAGEREF _Toc528182598 \h </w:instrText>
             </w:r>
             <w:r>
               <w:rPr>
@@ -5097,7 +5111,7 @@
               <w:noProof/>
             </w:rPr>
           </w:pPr>
-          <w:hyperlink w:anchor="_Toc528182393" w:history="1">
+          <w:hyperlink w:anchor="_Toc528182599" w:history="1">
             <w:r>
               <w:rPr>
                 <w:rStyle w:val="Hyperlink"/>
@@ -5139,7 +5153,7 @@
                 <w:noProof/>
                 <w:webHidden/>
               </w:rPr>
-              <w:instrText xml:space="preserve"> PAGEREF _Toc528182393 \h </w:instrText>
+              <w:instrText xml:space="preserve"> PAGEREF _Toc528182599 \h </w:instrText>
             </w:r>
             <w:r>
               <w:rPr>
@@ -5181,7 +5195,7 @@
               <w:noProof/>
             </w:rPr>
           </w:pPr>
-          <w:hyperlink w:anchor="_Toc528182394" w:history="1">
+          <w:hyperlink w:anchor="_Toc528182600" w:history="1">
             <w:r>
               <w:rPr>
                 <w:rStyle w:val="Hyperlink"/>
@@ -5223,7 +5237,7 @@
                 <w:noProof/>
                 <w:webHidden/>
               </w:rPr>
-              <w:instrText xml:space="preserve"> PAGEREF _Toc528182394 \h </w:instrText>
+              <w:instrText xml:space="preserve"> PAGEREF _Toc528182600 \h </w:instrText>
             </w:r>
             <w:r>
               <w:rPr>
@@ -5265,7 +5279,7 @@
               <w:noProof/>
             </w:rPr>
           </w:pPr>
-          <w:hyperlink w:anchor="_Toc528182395" w:history="1">
+          <w:hyperlink w:anchor="_Toc528182601" w:history="1">
             <w:r>
               <w:rPr>
                 <w:rStyle w:val="Hyperlink"/>
@@ -5307,7 +5321,7 @@
                 <w:noProof/>
                 <w:webHidden/>
               </w:rPr>
-              <w:instrText xml:space="preserve"> PAGEREF _Toc528182395 \h </w:instrText>
+              <w:instrText xml:space="preserve"> PAGEREF _Toc528182601 \h </w:instrText>
             </w:r>
             <w:r>
               <w:rPr>
@@ -5349,7 +5363,7 @@
               <w:noProof/>
             </w:rPr>
           </w:pPr>
-          <w:hyperlink w:anchor="_Toc528182396" w:history="1">
+          <w:hyperlink w:anchor="_Toc528182602" w:history="1">
             <w:r>
               <w:rPr>
                 <w:rStyle w:val="Hyperlink"/>
@@ -5391,7 +5405,7 @@
                 <w:noProof/>
                 <w:webHidden/>
               </w:rPr>
-              <w:instrText xml:space="preserve"> PAGEREF _Toc528182396 \h </w:instrText>
+              <w:instrText xml:space="preserve"> PAGEREF _Toc528182602 \h </w:instrText>
             </w:r>
             <w:r>
               <w:rPr>
@@ -5433,7 +5447,7 @@
               <w:noProof/>
             </w:rPr>
           </w:pPr>
-          <w:hyperlink w:anchor="_Toc528182397" w:history="1">
+          <w:hyperlink w:anchor="_Toc528182603" w:history="1">
             <w:r>
               <w:rPr>
                 <w:rStyle w:val="Hyperlink"/>
@@ -5475,7 +5489,7 @@
                 <w:noProof/>
                 <w:webHidden/>
               </w:rPr>
-              <w:instrText xml:space="preserve"> PAGEREF _Toc528182397 \h </w:instrText>
+              <w:instrText xml:space="preserve"> PAGEREF _Toc528182603 \h </w:instrText>
             </w:r>
             <w:r>
               <w:rPr>
@@ -5517,7 +5531,7 @@
               <w:noProof/>
             </w:rPr>
           </w:pPr>
-          <w:hyperlink w:anchor="_Toc528182398" w:history="1">
+          <w:hyperlink w:anchor="_Toc528182604" w:history="1">
             <w:r>
               <w:rPr>
                 <w:rStyle w:val="Hyperlink"/>
@@ -5559,7 +5573,7 @@
                 <w:noProof/>
                 <w:webHidden/>
               </w:rPr>
-              <w:instrText xml:space="preserve"> PAGEREF _Toc528182398 \h </w:instrText>
+              <w:instrText xml:space="preserve"> PAGEREF _Toc528182604 \h </w:instrText>
             </w:r>
             <w:r>
               <w:rPr>
@@ -5601,7 +5615,7 @@
               <w:noProof/>
             </w:rPr>
           </w:pPr>
-          <w:hyperlink w:anchor="_Toc528182399" w:history="1">
+          <w:hyperlink w:anchor="_Toc528182605" w:history="1">
             <w:r>
               <w:rPr>
                 <w:rStyle w:val="Hyperlink"/>
@@ -5643,7 +5657,7 @@
                 <w:noProof/>
                 <w:webHidden/>
               </w:rPr>
-              <w:instrText xml:space="preserve"> PAGEREF _Toc528182399 \h </w:instrText>
+              <w:instrText xml:space="preserve"> PAGEREF _Toc528182605 \h </w:instrText>
             </w:r>
             <w:r>
               <w:rPr>
@@ -5663,7 +5677,7 @@
                 <w:noProof/>
                 <w:webHidden/>
               </w:rPr>
-              <w:t>4</w:t>
+              <w:t>5</w:t>
             </w:r>
             <w:r>
               <w:rPr>
@@ -5685,7 +5699,7 @@
               <w:noProof/>
             </w:rPr>
           </w:pPr>
-          <w:hyperlink w:anchor="_Toc528182400" w:history="1">
+          <w:hyperlink w:anchor="_Toc528182606" w:history="1">
             <w:r>
               <w:rPr>
                 <w:rStyle w:val="Hyperlink"/>
@@ -5720,7 +5734,7 @@
                 <w:noProof/>
                 <w:webHidden/>
               </w:rPr>
-              <w:instrText xml:space="preserve"> PAGEREF _Toc528182400 \h </w:instrText>
+              <w:instrText xml:space="preserve"> PAGEREF _Toc528182606 \h </w:instrText>
             </w:r>
             <w:r>
               <w:rPr>
@@ -5762,7 +5776,7 @@
               <w:noProof/>
             </w:rPr>
           </w:pPr>
-          <w:hyperlink w:anchor="_Toc528182401" w:history="1">
+          <w:hyperlink w:anchor="_Toc528182607" w:history="1">
             <w:r>
               <w:rPr>
                 <w:rStyle w:val="Hyperlink"/>
@@ -5797,7 +5811,7 @@
                 <w:noProof/>
                 <w:webHidden/>
               </w:rPr>
-              <w:instrText xml:space="preserve"> PAGEREF _Toc528182401 \h </w:instrText>
+              <w:instrText xml:space="preserve"> PAGEREF _Toc528182607 \h </w:instrText>
             </w:r>
             <w:r>
               <w:rPr>
@@ -5839,7 +5853,7 @@
               <w:noProof/>
             </w:rPr>
           </w:pPr>
-          <w:hyperlink w:anchor="_Toc528182402" w:history="1">
+          <w:hyperlink w:anchor="_Toc528182608" w:history="1">
             <w:r>
               <w:rPr>
                 <w:rStyle w:val="Hyperlink"/>
@@ -5881,7 +5895,7 @@
                 <w:noProof/>
                 <w:webHidden/>
               </w:rPr>
-              <w:instrText xml:space="preserve"> PAGEREF _Toc528182402 \h </w:instrText>
+              <w:instrText xml:space="preserve"> PAGEREF _Toc528182608 \h </w:instrText>
             </w:r>
             <w:r>
               <w:rPr>
@@ -5923,7 +5937,7 @@
               <w:noProof/>
             </w:rPr>
           </w:pPr>
-          <w:hyperlink w:anchor="_Toc528182403" w:history="1">
+          <w:hyperlink w:anchor="_Toc528182609" w:history="1">
             <w:r>
               <w:rPr>
                 <w:rStyle w:val="Hyperlink"/>
@@ -5965,7 +5979,7 @@
                 <w:noProof/>
                 <w:webHidden/>
               </w:rPr>
-              <w:instrText xml:space="preserve"> PAGEREF _Toc528182403 \h </w:instrText>
+              <w:instrText xml:space="preserve"> PAGEREF _Toc528182609 \h </w:instrText>
             </w:r>
             <w:r>
               <w:rPr>
@@ -6007,7 +6021,7 @@
               <w:noProof/>
             </w:rPr>
           </w:pPr>
-          <w:hyperlink w:anchor="_Toc528182404" w:history="1">
+          <w:hyperlink w:anchor="_Toc528182610" w:history="1">
             <w:r>
               <w:rPr>
                 <w:rStyle w:val="Hyperlink"/>
@@ -6049,7 +6063,7 @@
                 <w:noProof/>
                 <w:webHidden/>
               </w:rPr>
-              <w:instrText xml:space="preserve"> PAGEREF _Toc528182404 \h </w:instrText>
+              <w:instrText xml:space="preserve"> PAGEREF _Toc528182610 \h </w:instrText>
             </w:r>
             <w:r>
               <w:rPr>
@@ -6091,7 +6105,7 @@
               <w:noProof/>
             </w:rPr>
           </w:pPr>
-          <w:hyperlink w:anchor="_Toc528182405" w:history="1">
+          <w:hyperlink w:anchor="_Toc528182611" w:history="1">
             <w:r>
               <w:rPr>
                 <w:rStyle w:val="Hyperlink"/>
@@ -6118,7 +6132,7 @@
                 <w:noProof/>
                 <w:webHidden/>
               </w:rPr>
-              <w:instrText xml:space="preserve"> PAGEREF _Toc528182405 \h </w:instrText>
+              <w:instrText xml:space="preserve"> PAGEREF _Toc528182611 \h </w:instrText>
             </w:r>
             <w:r>
               <w:rPr>
@@ -6160,7 +6174,7 @@
               <w:noProof/>
             </w:rPr>
           </w:pPr>
-          <w:hyperlink w:anchor="_Toc528182406" w:history="1">
+          <w:hyperlink w:anchor="_Toc528182612" w:history="1">
             <w:r>
               <w:rPr>
                 <w:rStyle w:val="Hyperlink"/>
@@ -6187,7 +6201,7 @@
                 <w:noProof/>
                 <w:webHidden/>
               </w:rPr>
-              <w:instrText xml:space="preserve"> PAGEREF _Toc528182406 \h </w:instrText>
+              <w:instrText xml:space="preserve"> PAGEREF _Toc528182612 \h </w:instrText>
             </w:r>
             <w:r>
               <w:rPr>
@@ -6229,7 +6243,7 @@
               <w:noProof/>
             </w:rPr>
           </w:pPr>
-          <w:hyperlink w:anchor="_Toc528182407" w:history="1">
+          <w:hyperlink w:anchor="_Toc528182613" w:history="1">
             <w:r>
               <w:rPr>
                 <w:rStyle w:val="Hyperlink"/>
@@ -6256,7 +6270,7 @@
                 <w:noProof/>
                 <w:webHidden/>
               </w:rPr>
-              <w:instrText xml:space="preserve"> PAGEREF _Toc528182407 \h </w:instrText>
+              <w:instrText xml:space="preserve"> PAGEREF _Toc528182613 \h </w:instrText>
             </w:r>
             <w:r>
               <w:rPr>
@@ -6298,7 +6312,7 @@
               <w:noProof/>
             </w:rPr>
           </w:pPr>
-          <w:hyperlink w:anchor="_Toc528182408" w:history="1">
+          <w:hyperlink w:anchor="_Toc528182614" w:history="1">
             <w:r>
               <w:rPr>
                 <w:rStyle w:val="Hyperlink"/>
@@ -6325,7 +6339,7 @@
                 <w:noProof/>
                 <w:webHidden/>
               </w:rPr>
-              <w:instrText xml:space="preserve"> PAGEREF _Toc528182408 \h </w:instrText>
+              <w:instrText xml:space="preserve"> PAGEREF _Toc528182614 \h </w:instrText>
             </w:r>
             <w:r>
               <w:rPr>
@@ -6367,7 +6381,7 @@
               <w:noProof/>
             </w:rPr>
           </w:pPr>
-          <w:hyperlink w:anchor="_Toc528182409" w:history="1">
+          <w:hyperlink w:anchor="_Toc528182615" w:history="1">
             <w:r>
               <w:rPr>
                 <w:rStyle w:val="Hyperlink"/>
@@ -6394,7 +6408,7 @@
                 <w:noProof/>
                 <w:webHidden/>
               </w:rPr>
-              <w:instrText xml:space="preserve"> PAGEREF _Toc528182409 \h </w:instrText>
+              <w:instrText xml:space="preserve"> PAGEREF _Toc528182615 \h </w:instrText>
             </w:r>
             <w:r>
               <w:rPr>
@@ -6436,7 +6450,7 @@
               <w:noProof/>
             </w:rPr>
           </w:pPr>
-          <w:hyperlink w:anchor="_Toc528182410" w:history="1">
+          <w:hyperlink w:anchor="_Toc528182616" w:history="1">
             <w:r>
               <w:rPr>
                 <w:rStyle w:val="Hyperlink"/>
@@ -6463,7 +6477,7 @@
                 <w:noProof/>
                 <w:webHidden/>
               </w:rPr>
-              <w:instrText xml:space="preserve"> PAGEREF _Toc528182410 \h </w:instrText>
+              <w:instrText xml:space="preserve"> PAGEREF _Toc528182616 \h </w:instrText>
             </w:r>
             <w:r>
               <w:rPr>
@@ -6505,7 +6519,7 @@
               <w:noProof/>
             </w:rPr>
           </w:pPr>
-          <w:hyperlink w:anchor="_Toc528182411" w:history="1">
+          <w:hyperlink w:anchor="_Toc528182617" w:history="1">
             <w:r>
               <w:rPr>
                 <w:rStyle w:val="Hyperlink"/>
@@ -6532,7 +6546,7 @@
                 <w:noProof/>
                 <w:webHidden/>
               </w:rPr>
-              <w:instrText xml:space="preserve"> PAGEREF _Toc528182411 \h </w:instrText>
+              <w:instrText xml:space="preserve"> PAGEREF _Toc528182617 \h </w:instrText>
             </w:r>
             <w:r>
               <w:rPr>
@@ -6553,6 +6567,144 @@
                 <w:webHidden/>
               </w:rPr>
               <w:t>9</w:t>
+            </w:r>
+            <w:r>
+              <w:rPr>
+                <w:noProof/>
+                <w:webHidden/>
+              </w:rPr>
+              <w:fldChar w:fldCharType="end"/>
+            </w:r>
+          </w:hyperlink>
+        </w:p>
+        <w:p>
+          <w:pPr>
+            <w:pStyle w:val="TOC2"/>
+            <w:tabs>
+              <w:tab w:val="right" w:leader="dot" w:pos="9350"/>
+            </w:tabs>
+            <w:rPr>
+              <w:rFonts w:eastAsiaTheme="minorEastAsia"/>
+              <w:noProof/>
+            </w:rPr>
+          </w:pPr>
+          <w:hyperlink w:anchor="_Toc528182618" w:history="1">
+            <w:r>
+              <w:rPr>
+                <w:rStyle w:val="Hyperlink"/>
+                <w:noProof/>
+              </w:rPr>
+              <w:t>Yes/No Validation:</w:t>
+            </w:r>
+            <w:r>
+              <w:rPr>
+                <w:noProof/>
+                <w:webHidden/>
+              </w:rPr>
+              <w:tab/>
+            </w:r>
+            <w:r>
+              <w:rPr>
+                <w:noProof/>
+                <w:webHidden/>
+              </w:rPr>
+              <w:fldChar w:fldCharType="begin"/>
+            </w:r>
+            <w:r>
+              <w:rPr>
+                <w:noProof/>
+                <w:webHidden/>
+              </w:rPr>
+              <w:instrText xml:space="preserve"> PAGEREF _Toc528182618 \h </w:instrText>
+            </w:r>
+            <w:r>
+              <w:rPr>
+                <w:noProof/>
+                <w:webHidden/>
+              </w:rPr>
+            </w:r>
+            <w:r>
+              <w:rPr>
+                <w:noProof/>
+                <w:webHidden/>
+              </w:rPr>
+              <w:fldChar w:fldCharType="separate"/>
+            </w:r>
+            <w:r>
+              <w:rPr>
+                <w:noProof/>
+                <w:webHidden/>
+              </w:rPr>
+              <w:t>10</w:t>
+            </w:r>
+            <w:r>
+              <w:rPr>
+                <w:noProof/>
+                <w:webHidden/>
+              </w:rPr>
+              <w:fldChar w:fldCharType="end"/>
+            </w:r>
+          </w:hyperlink>
+        </w:p>
+        <w:p>
+          <w:pPr>
+            <w:pStyle w:val="TOC2"/>
+            <w:tabs>
+              <w:tab w:val="right" w:leader="dot" w:pos="9350"/>
+            </w:tabs>
+            <w:rPr>
+              <w:rFonts w:eastAsiaTheme="minorEastAsia"/>
+              <w:noProof/>
+            </w:rPr>
+          </w:pPr>
+          <w:hyperlink w:anchor="_Toc528182619" w:history="1">
+            <w:r>
+              <w:rPr>
+                <w:rStyle w:val="Hyperlink"/>
+                <w:noProof/>
+              </w:rPr>
+              <w:t>Numeric Validation:</w:t>
+            </w:r>
+            <w:r>
+              <w:rPr>
+                <w:noProof/>
+                <w:webHidden/>
+              </w:rPr>
+              <w:tab/>
+            </w:r>
+            <w:r>
+              <w:rPr>
+                <w:noProof/>
+                <w:webHidden/>
+              </w:rPr>
+              <w:fldChar w:fldCharType="begin"/>
+            </w:r>
+            <w:r>
+              <w:rPr>
+                <w:noProof/>
+                <w:webHidden/>
+              </w:rPr>
+              <w:instrText xml:space="preserve"> PAGEREF _Toc528182619 \h </w:instrText>
+            </w:r>
+            <w:r>
+              <w:rPr>
+                <w:noProof/>
+                <w:webHidden/>
+              </w:rPr>
+            </w:r>
+            <w:r>
+              <w:rPr>
+                <w:noProof/>
+                <w:webHidden/>
+              </w:rPr>
+              <w:fldChar w:fldCharType="separate"/>
+            </w:r>
+            <w:r>
+              <w:rPr>
+                <w:noProof/>
+                <w:webHidden/>
+              </w:rPr>
+              <w:t>10</w:t>
             </w:r>
             <w:r>
               <w:rPr>
@@ -6579,7 +6731,7 @@
       <w:pPr>
         <w:pStyle w:val="Heading1"/>
       </w:pPr>
-      <w:bookmarkStart w:id="0" w:name="_Toc528182379"/>
+      <w:bookmarkStart w:id="0" w:name="_Toc528182585"/>
       <w:r>
         <w:t>Bug Report:</w:t>
       </w:r>
@@ -6690,7 +6842,7 @@
       <w:pPr>
         <w:pStyle w:val="Heading1"/>
       </w:pPr>
-      <w:bookmarkStart w:id="1" w:name="_Toc528182380"/>
+      <w:bookmarkStart w:id="1" w:name="_Toc528182586"/>
       <w:r>
         <w:t>Feature Report:</w:t>
       </w:r>
@@ -6703,7 +6855,7 @@
       <w:r>
         <w:tab/>
       </w:r>
-      <w:bookmarkStart w:id="2" w:name="_Toc528182381"/>
+      <w:bookmarkStart w:id="2" w:name="_Toc528182587"/>
       <w:r>
         <w:t>Non-Implemented:</w:t>
       </w:r>
@@ -6809,7 +6961,7 @@
       <w:r>
         <w:tab/>
       </w:r>
-      <w:bookmarkStart w:id="3" w:name="_Toc528182382"/>
+      <w:bookmarkStart w:id="3" w:name="_Toc528182588"/>
       <w:r>
         <w:t>Implemented:</w:t>
       </w:r>
@@ -6846,7 +6998,7 @@
       <w:pPr>
         <w:pStyle w:val="Heading1"/>
       </w:pPr>
-      <w:bookmarkStart w:id="4" w:name="_Toc528182383"/>
+      <w:bookmarkStart w:id="4" w:name="_Toc528182589"/>
       <w:r>
         <w:t>How to run</w:t>
       </w:r>
@@ -6939,8 +7091,9 @@
       <w:pPr>
         <w:pStyle w:val="Heading1"/>
       </w:pPr>
-      <w:bookmarkStart w:id="5" w:name="_Toc528182384"/>
-      <w:r>
+      <w:bookmarkStart w:id="5" w:name="_Toc528182590"/>
+      <w:r>
+        <w:lastRenderedPageBreak/>
         <w:t>Data-Structures</w:t>
       </w:r>
       <w:bookmarkEnd w:id="5"/>
@@ -6950,7 +7103,7 @@
         <w:pStyle w:val="Heading2"/>
         <w:ind w:firstLine="720"/>
       </w:pPr>
-      <w:bookmarkStart w:id="6" w:name="_Toc528182385"/>
+      <w:bookmarkStart w:id="6" w:name="_Toc528182591"/>
       <w:r>
         <w:t>Round parameters:</w:t>
       </w:r>
@@ -6966,7 +7119,6 @@
     </w:p>
     <w:p>
       <w:r>
-        <w:lastRenderedPageBreak/>
         <w:tab/>
       </w:r>
       <w:proofErr w:type="gramStart"/>
@@ -7139,7 +7291,9 @@
       <w:pPr>
         <w:pStyle w:val="Heading1"/>
       </w:pPr>
-      <w:bookmarkStart w:id="7" w:name="_Toc528182386"/>
+      <w:bookmarkStart w:id="7" w:name="_Toc528182592"/>
+      <w:bookmarkStart w:id="8" w:name="_GoBack"/>
+      <w:bookmarkEnd w:id="8"/>
       <w:r>
         <w:t>Log:</w:t>
       </w:r>
@@ -7152,7 +7306,7 @@
       <w:r>
         <w:tab/>
       </w:r>
-      <w:bookmarkStart w:id="8" w:name="_Toc528182387"/>
+      <w:bookmarkStart w:id="9" w:name="_Toc528182593"/>
       <w:r>
         <w:t>October 3</w:t>
       </w:r>
@@ -7174,7 +7328,7 @@
       <w:r>
         <w:t>:</w:t>
       </w:r>
-      <w:bookmarkEnd w:id="8"/>
+      <w:bookmarkEnd w:id="9"/>
     </w:p>
     <w:p>
       <w:pPr>
@@ -7195,7 +7349,7 @@
       <w:r>
         <w:tab/>
       </w:r>
-      <w:bookmarkStart w:id="9" w:name="_Toc528182388"/>
+      <w:bookmarkStart w:id="10" w:name="_Toc528182594"/>
       <w:r>
         <w:t>October 5</w:t>
       </w:r>
@@ -7208,7 +7362,7 @@
       <w:r>
         <w:t>:</w:t>
       </w:r>
-      <w:bookmarkEnd w:id="9"/>
+      <w:bookmarkEnd w:id="10"/>
     </w:p>
     <w:p>
       <w:pPr>
@@ -7241,7 +7395,7 @@
       <w:r>
         <w:tab/>
       </w:r>
-      <w:bookmarkStart w:id="10" w:name="_Toc528182389"/>
+      <w:bookmarkStart w:id="11" w:name="_Toc528182595"/>
       <w:r>
         <w:t>October 6</w:t>
       </w:r>
@@ -7254,7 +7408,7 @@
       <w:r>
         <w:t>:</w:t>
       </w:r>
-      <w:bookmarkEnd w:id="10"/>
+      <w:bookmarkEnd w:id="11"/>
     </w:p>
     <w:p>
       <w:pPr>
@@ -7279,11 +7433,11 @@
       <w:r>
         <w:tab/>
       </w:r>
-      <w:bookmarkStart w:id="11" w:name="_Toc528182390"/>
+      <w:bookmarkStart w:id="12" w:name="_Toc528182596"/>
       <w:r>
         <w:t>October 7th</w:t>
       </w:r>
-      <w:bookmarkEnd w:id="11"/>
+      <w:bookmarkEnd w:id="12"/>
     </w:p>
     <w:p>
       <w:pPr>
@@ -7352,7 +7506,7 @@
       <w:r>
         <w:tab/>
       </w:r>
-      <w:bookmarkStart w:id="12" w:name="_Toc528182391"/>
+      <w:bookmarkStart w:id="13" w:name="_Toc528182597"/>
       <w:r>
         <w:t>October 8</w:t>
       </w:r>
@@ -7362,7 +7516,7 @@
         </w:rPr>
         <w:t>th</w:t>
       </w:r>
-      <w:bookmarkEnd w:id="12"/>
+      <w:bookmarkEnd w:id="13"/>
     </w:p>
     <w:p>
       <w:pPr>
@@ -7397,6 +7551,7 @@
         </w:numPr>
       </w:pPr>
       <w:r>
+        <w:lastRenderedPageBreak/>
         <w:t>Able to prompt the user for the action they want to take and can validate them (1 hour)</w:t>
       </w:r>
     </w:p>
@@ -7413,10 +7568,9 @@
         <w:pStyle w:val="Heading2"/>
       </w:pPr>
       <w:r>
-        <w:lastRenderedPageBreak/>
         <w:tab/>
       </w:r>
-      <w:bookmarkStart w:id="13" w:name="_Toc528182392"/>
+      <w:bookmarkStart w:id="14" w:name="_Toc528182598"/>
       <w:r>
         <w:t>October 9</w:t>
       </w:r>
@@ -7429,7 +7583,7 @@
       <w:r>
         <w:t>:</w:t>
       </w:r>
-      <w:bookmarkEnd w:id="13"/>
+      <w:bookmarkEnd w:id="14"/>
     </w:p>
     <w:p>
       <w:pPr>
@@ -7466,7 +7620,7 @@
         <w:pStyle w:val="Heading2"/>
         <w:ind w:firstLine="360"/>
       </w:pPr>
-      <w:bookmarkStart w:id="14" w:name="_Toc528182393"/>
+      <w:bookmarkStart w:id="15" w:name="_Toc528182599"/>
       <w:r>
         <w:t>October 11</w:t>
       </w:r>
@@ -7479,7 +7633,7 @@
       <w:r>
         <w:t>:</w:t>
       </w:r>
-      <w:bookmarkEnd w:id="14"/>
+      <w:bookmarkEnd w:id="15"/>
     </w:p>
     <w:p>
       <w:pPr>
@@ -7545,7 +7699,7 @@
       <w:pPr>
         <w:pStyle w:val="Heading2"/>
       </w:pPr>
-      <w:bookmarkStart w:id="15" w:name="_Toc528182394"/>
+      <w:bookmarkStart w:id="16" w:name="_Toc528182600"/>
       <w:r>
         <w:t>October 12</w:t>
       </w:r>
@@ -7558,7 +7712,7 @@
       <w:r>
         <w:t>:</w:t>
       </w:r>
-      <w:bookmarkEnd w:id="15"/>
+      <w:bookmarkEnd w:id="16"/>
     </w:p>
     <w:p>
       <w:pPr>
@@ -7633,7 +7787,7 @@
       <w:pPr>
         <w:pStyle w:val="Heading2"/>
       </w:pPr>
-      <w:bookmarkStart w:id="16" w:name="_Toc528182395"/>
+      <w:bookmarkStart w:id="17" w:name="_Toc528182601"/>
       <w:r>
         <w:t>October 13</w:t>
       </w:r>
@@ -7646,7 +7800,7 @@
       <w:r>
         <w:t>:</w:t>
       </w:r>
-      <w:bookmarkEnd w:id="16"/>
+      <w:bookmarkEnd w:id="17"/>
     </w:p>
     <w:p>
       <w:pPr>
@@ -7693,7 +7847,7 @@
       <w:pPr>
         <w:pStyle w:val="Heading2"/>
       </w:pPr>
-      <w:bookmarkStart w:id="17" w:name="_Toc528182396"/>
+      <w:bookmarkStart w:id="18" w:name="_Toc528182602"/>
       <w:r>
         <w:t>October 14</w:t>
       </w:r>
@@ -7706,7 +7860,7 @@
       <w:r>
         <w:t>:</w:t>
       </w:r>
-      <w:bookmarkEnd w:id="17"/>
+      <w:bookmarkEnd w:id="18"/>
     </w:p>
     <w:p>
       <w:pPr>
@@ -7748,7 +7902,7 @@
       <w:pPr>
         <w:pStyle w:val="Heading2"/>
       </w:pPr>
-      <w:bookmarkStart w:id="18" w:name="_Toc528182397"/>
+      <w:bookmarkStart w:id="19" w:name="_Toc528182603"/>
       <w:r>
         <w:t>October 15</w:t>
       </w:r>
@@ -7761,7 +7915,7 @@
       <w:r>
         <w:t>:</w:t>
       </w:r>
-      <w:bookmarkEnd w:id="18"/>
+      <w:bookmarkEnd w:id="19"/>
     </w:p>
     <w:p>
       <w:pPr>
@@ -7779,7 +7933,7 @@
       <w:pPr>
         <w:pStyle w:val="Heading2"/>
       </w:pPr>
-      <w:bookmarkStart w:id="19" w:name="_Toc528182398"/>
+      <w:bookmarkStart w:id="20" w:name="_Toc528182604"/>
       <w:r>
         <w:t>October 16</w:t>
       </w:r>
@@ -7792,7 +7946,7 @@
       <w:r>
         <w:t>:</w:t>
       </w:r>
-      <w:bookmarkEnd w:id="19"/>
+      <w:bookmarkEnd w:id="20"/>
     </w:p>
     <w:p>
       <w:pPr>
@@ -7846,8 +8000,9 @@
       <w:pPr>
         <w:pStyle w:val="Heading2"/>
       </w:pPr>
-      <w:bookmarkStart w:id="20" w:name="_Toc528182399"/>
-      <w:r>
+      <w:bookmarkStart w:id="21" w:name="_Toc528182605"/>
+      <w:r>
+        <w:lastRenderedPageBreak/>
         <w:t>October 17</w:t>
       </w:r>
       <w:r>
@@ -7859,7 +8014,7 @@
       <w:r>
         <w:t>:</w:t>
       </w:r>
-      <w:bookmarkEnd w:id="20"/>
+      <w:bookmarkEnd w:id="21"/>
     </w:p>
     <w:p>
       <w:pPr>
@@ -7889,9 +8044,8 @@
       <w:pPr>
         <w:pStyle w:val="Heading2"/>
       </w:pPr>
-      <w:bookmarkStart w:id="21" w:name="_Toc528182400"/>
-      <w:r>
-        <w:lastRenderedPageBreak/>
+      <w:bookmarkStart w:id="22" w:name="_Toc528182606"/>
+      <w:r>
         <w:t>October 18</w:t>
       </w:r>
       <w:r>
@@ -7900,7 +8054,7 @@
         </w:rPr>
         <w:t>th</w:t>
       </w:r>
-      <w:bookmarkEnd w:id="21"/>
+      <w:bookmarkEnd w:id="22"/>
       <w:r>
         <w:t xml:space="preserve"> </w:t>
       </w:r>
@@ -7936,7 +8090,7 @@
           <w:vertAlign w:val="superscript"/>
         </w:rPr>
       </w:pPr>
-      <w:bookmarkStart w:id="22" w:name="_Toc528182401"/>
+      <w:bookmarkStart w:id="23" w:name="_Toc528182607"/>
       <w:r>
         <w:t>October 19</w:t>
       </w:r>
@@ -7946,7 +8100,7 @@
         </w:rPr>
         <w:t>th</w:t>
       </w:r>
-      <w:bookmarkEnd w:id="22"/>
+      <w:bookmarkEnd w:id="23"/>
     </w:p>
     <w:p>
       <w:pPr>
@@ -8029,7 +8183,7 @@
       <w:pPr>
         <w:pStyle w:val="Heading2"/>
       </w:pPr>
-      <w:bookmarkStart w:id="23" w:name="_Toc528182402"/>
+      <w:bookmarkStart w:id="24" w:name="_Toc528182608"/>
       <w:r>
         <w:t>October 20</w:t>
       </w:r>
@@ -8042,7 +8196,7 @@
       <w:r>
         <w:t>:</w:t>
       </w:r>
-      <w:bookmarkEnd w:id="23"/>
+      <w:bookmarkEnd w:id="24"/>
     </w:p>
     <w:p>
       <w:pPr>
@@ -8128,7 +8282,7 @@
       <w:pPr>
         <w:pStyle w:val="Heading2"/>
       </w:pPr>
-      <w:bookmarkStart w:id="24" w:name="_Toc528182403"/>
+      <w:bookmarkStart w:id="25" w:name="_Toc528182609"/>
       <w:r>
         <w:t>October 21</w:t>
       </w:r>
@@ -8141,7 +8295,7 @@
       <w:r>
         <w:t>:</w:t>
       </w:r>
-      <w:bookmarkEnd w:id="24"/>
+      <w:bookmarkEnd w:id="25"/>
     </w:p>
     <w:p>
       <w:pPr>
@@ -8208,7 +8362,7 @@
       <w:pPr>
         <w:pStyle w:val="Heading2"/>
       </w:pPr>
-      <w:bookmarkStart w:id="25" w:name="_Toc528182404"/>
+      <w:bookmarkStart w:id="26" w:name="_Toc528182610"/>
       <w:r>
         <w:t>October 22</w:t>
       </w:r>
@@ -8221,7 +8375,7 @@
       <w:r>
         <w:t>:</w:t>
       </w:r>
-      <w:bookmarkEnd w:id="25"/>
+      <w:bookmarkEnd w:id="26"/>
     </w:p>
     <w:p>
       <w:pPr>
@@ -8283,22 +8437,22 @@
       <w:pPr>
         <w:pStyle w:val="Heading1"/>
       </w:pPr>
-      <w:bookmarkStart w:id="26" w:name="_Toc528182405"/>
+      <w:bookmarkStart w:id="27" w:name="_Toc528182611"/>
       <w:r>
         <w:lastRenderedPageBreak/>
         <w:t>Screenshots:</w:t>
       </w:r>
-      <w:bookmarkEnd w:id="26"/>
+      <w:bookmarkEnd w:id="27"/>
     </w:p>
     <w:p>
       <w:pPr>
         <w:pStyle w:val="Heading2"/>
       </w:pPr>
-      <w:bookmarkStart w:id="27" w:name="_Toc528182406"/>
+      <w:bookmarkStart w:id="28" w:name="_Toc528182612"/>
       <w:r>
         <w:t>Load-in:</w:t>
       </w:r>
-      <w:bookmarkEnd w:id="27"/>
+      <w:bookmarkEnd w:id="28"/>
     </w:p>
     <w:p>
       <w:r>
@@ -8359,12 +8513,12 @@
       <w:pPr>
         <w:pStyle w:val="Heading2"/>
       </w:pPr>
-      <w:bookmarkStart w:id="28" w:name="_Toc528182407"/>
+      <w:bookmarkStart w:id="29" w:name="_Toc528182613"/>
       <w:r>
         <w:lastRenderedPageBreak/>
         <w:t>Ai Capture:</w:t>
       </w:r>
-      <w:bookmarkEnd w:id="28"/>
+      <w:bookmarkEnd w:id="29"/>
     </w:p>
     <w:p>
       <w:r>
@@ -8413,11 +8567,11 @@
       <w:pPr>
         <w:pStyle w:val="Heading2"/>
       </w:pPr>
-      <w:bookmarkStart w:id="29" w:name="_Toc528182408"/>
+      <w:bookmarkStart w:id="30" w:name="_Toc528182614"/>
       <w:r>
         <w:t>Set Input and capture:</w:t>
       </w:r>
-      <w:bookmarkEnd w:id="29"/>
+      <w:bookmarkEnd w:id="30"/>
     </w:p>
     <w:p>
       <w:r>
@@ -8529,11 +8683,11 @@
       <w:pPr>
         <w:pStyle w:val="Heading2"/>
       </w:pPr>
-      <w:bookmarkStart w:id="30" w:name="_Toc528182409"/>
+      <w:bookmarkStart w:id="31" w:name="_Toc528182615"/>
       <w:r>
         <w:t>Build being created:</w:t>
       </w:r>
-      <w:bookmarkEnd w:id="30"/>
+      <w:bookmarkEnd w:id="31"/>
     </w:p>
     <w:p>
       <w:r>
@@ -8581,12 +8735,12 @@
       <w:pPr>
         <w:pStyle w:val="Heading2"/>
       </w:pPr>
-      <w:bookmarkStart w:id="31" w:name="_Toc528182410"/>
+      <w:bookmarkStart w:id="32" w:name="_Toc528182616"/>
       <w:r>
         <w:lastRenderedPageBreak/>
         <w:t>Capturing a build:</w:t>
       </w:r>
-      <w:bookmarkEnd w:id="31"/>
+      <w:bookmarkEnd w:id="32"/>
     </w:p>
     <w:p>
       <w:r>
@@ -8635,11 +8789,11 @@
       <w:pPr>
         <w:pStyle w:val="Heading2"/>
       </w:pPr>
-      <w:bookmarkStart w:id="32" w:name="_Toc528182411"/>
+      <w:bookmarkStart w:id="33" w:name="_Toc528182617"/>
       <w:r>
         <w:t>Scoring (the first list is the human’s pile):</w:t>
       </w:r>
-      <w:bookmarkEnd w:id="32"/>
+      <w:bookmarkEnd w:id="33"/>
     </w:p>
     <w:p>
       <w:r>
@@ -8695,10 +8849,12 @@
       <w:pPr>
         <w:pStyle w:val="Heading2"/>
       </w:pPr>
+      <w:bookmarkStart w:id="34" w:name="_Toc528182618"/>
       <w:r>
         <w:lastRenderedPageBreak/>
         <w:t>Yes/No Validation:</w:t>
       </w:r>
+      <w:bookmarkEnd w:id="34"/>
     </w:p>
     <w:p>
       <w:r>
@@ -8744,11 +8900,59 @@
     </w:p>
     <w:p/>
     <w:p>
+      <w:pPr>
+        <w:pStyle w:val="Heading2"/>
+      </w:pPr>
+      <w:bookmarkStart w:id="35" w:name="_Toc528182619"/>
       <w:r>
         <w:t>Numeric Validation</w:t>
       </w:r>
-      <w:bookmarkStart w:id="33" w:name="_GoBack"/>
-      <w:bookmarkEnd w:id="33"/>
+      <w:r>
+        <w:t>:</w:t>
+      </w:r>
+      <w:bookmarkEnd w:id="35"/>
+    </w:p>
+    <w:p>
+      <w:r>
+        <w:rPr>
+          <w:noProof/>
+        </w:rPr>
+        <w:drawing>
+          <wp:inline distT="0" distB="0" distL="0" distR="0" wp14:anchorId="7986AE53" wp14:editId="2B185CDD">
+            <wp:extent cx="5943600" cy="3443605"/>
+            <wp:effectExtent l="0" t="0" r="0" b="4445"/>
+            <wp:docPr id="40" name="Picture 40"/>
+            <wp:cNvGraphicFramePr>
+              <a:graphicFrameLocks xmlns:a="http://schemas.openxmlformats.org/drawingml/2006/main" noChangeAspect="1"/>
+            </wp:cNvGraphicFramePr>
+            <a:graphic xmlns:a="http://schemas.openxmlformats.org/drawingml/2006/main">
+              <a:graphicData uri="http://schemas.openxmlformats.org/drawingml/2006/picture">
+                <pic:pic xmlns:pic="http://schemas.openxmlformats.org/drawingml/2006/picture">
+                  <pic:nvPicPr>
+                    <pic:cNvPr id="1" name=""/>
+                    <pic:cNvPicPr/>
+                  </pic:nvPicPr>
+                  <pic:blipFill>
+                    <a:blip r:embed="rId15"/>
+                    <a:stretch>
+                      <a:fillRect/>
+                    </a:stretch>
+                  </pic:blipFill>
+                  <pic:spPr>
+                    <a:xfrm>
+                      <a:off x="0" y="0"/>
+                      <a:ext cx="5943600" cy="3443605"/>
+                    </a:xfrm>
+                    <a:prstGeom prst="rect">
+                      <a:avLst/>
+                    </a:prstGeom>
+                  </pic:spPr>
+                </pic:pic>
+              </a:graphicData>
+            </a:graphic>
+          </wp:inline>
+        </w:drawing>
+      </w:r>
     </w:p>
     <w:sectPr>
       <w:pgSz w:w="12240" w:h="15840"/>
@@ -11869,7 +12073,7 @@
 </file>
 
 <file path=customXml/itemProps2.xml><?xml version="1.0" encoding="utf-8"?>
-<ds:datastoreItem xmlns:ds="http://schemas.openxmlformats.org/officeDocument/2006/customXml" ds:itemID="{0B948171-46A3-4923-BD4D-9A1B69354984}">
+<ds:datastoreItem xmlns:ds="http://schemas.openxmlformats.org/officeDocument/2006/customXml" ds:itemID="{AD27DB0F-864F-4E62-BC25-6D68DAF5E44D}">
   <ds:schemaRefs>
     <ds:schemaRef ds:uri="http://schemas.openxmlformats.org/officeDocument/2006/bibliography"/>
   </ds:schemaRefs>

</xml_diff>